<commit_message>
Added proc for searching inside database. Bugfix
</commit_message>
<xml_diff>
--- a/Отчёт.docx
+++ b/Отчёт.docx
@@ -695,6 +695,59 @@
                 <w:lang w:val="uk-UA"/>
               </w:rPr>
             </w:pPr>
+            <w:r>
+              <w:rPr>
+                <w:rFonts w:hint="default"/>
+                <w:color w:val="auto"/>
+                <w:lang w:val="ru-RU"/>
+              </w:rPr>
+              <w:drawing>
+                <wp:anchor distT="0" distB="0" distL="114935" distR="114935" simplePos="0" relativeHeight="251660288" behindDoc="0" locked="0" layoutInCell="1" allowOverlap="1">
+                  <wp:simplePos x="0" y="0"/>
+                  <wp:positionH relativeFrom="column">
+                    <wp:posOffset>758825</wp:posOffset>
+                  </wp:positionH>
+                  <wp:positionV relativeFrom="paragraph">
+                    <wp:posOffset>154940</wp:posOffset>
+                  </wp:positionV>
+                  <wp:extent cx="695325" cy="464820"/>
+                  <wp:effectExtent l="0" t="0" r="9525" b="11430"/>
+                  <wp:wrapNone/>
+                  <wp:docPr id="1" name="Picture 1" descr="sign"/>
+                  <wp:cNvGraphicFramePr>
+                    <a:graphicFrameLocks xmlns:a="http://schemas.openxmlformats.org/drawingml/2006/main" noChangeAspect="1"/>
+                  </wp:cNvGraphicFramePr>
+                  <a:graphic xmlns:a="http://schemas.openxmlformats.org/drawingml/2006/main">
+                    <a:graphicData uri="http://schemas.openxmlformats.org/drawingml/2006/picture">
+                      <pic:pic xmlns:pic="http://schemas.openxmlformats.org/drawingml/2006/picture">
+                        <pic:nvPicPr>
+                          <pic:cNvPr id="1" name="Picture 1" descr="sign"/>
+                          <pic:cNvPicPr>
+                            <a:picLocks noChangeAspect="1"/>
+                          </pic:cNvPicPr>
+                        </pic:nvPicPr>
+                        <pic:blipFill>
+                          <a:blip r:embed="rId5"/>
+                          <a:srcRect l="22238" t="28031" r="24855" b="24798"/>
+                          <a:stretch>
+                            <a:fillRect/>
+                          </a:stretch>
+                        </pic:blipFill>
+                        <pic:spPr>
+                          <a:xfrm>
+                            <a:off x="0" y="0"/>
+                            <a:ext cx="695325" cy="464820"/>
+                          </a:xfrm>
+                          <a:prstGeom prst="rect">
+                            <a:avLst/>
+                          </a:prstGeom>
+                        </pic:spPr>
+                      </pic:pic>
+                    </a:graphicData>
+                  </a:graphic>
+                </wp:anchor>
+              </w:drawing>
+            </w:r>
             <w:r>
               <w:rPr>
                 <w:lang w:val="uk-UA"/>
@@ -3855,6 +3908,59 @@
           <w:lang w:val="uk-UA"/>
         </w:rPr>
       </w:pPr>
+      <w:r>
+        <w:rPr>
+          <w:rFonts w:hint="default"/>
+          <w:color w:val="auto"/>
+          <w:lang w:val="ru-RU"/>
+        </w:rPr>
+        <w:drawing>
+          <wp:anchor distT="0" distB="0" distL="114935" distR="114935" simplePos="0" relativeHeight="251661312" behindDoc="0" locked="0" layoutInCell="1" allowOverlap="1">
+            <wp:simplePos x="0" y="0"/>
+            <wp:positionH relativeFrom="column">
+              <wp:posOffset>3342640</wp:posOffset>
+            </wp:positionH>
+            <wp:positionV relativeFrom="paragraph">
+              <wp:posOffset>167640</wp:posOffset>
+            </wp:positionV>
+            <wp:extent cx="695325" cy="464820"/>
+            <wp:effectExtent l="0" t="0" r="9525" b="11430"/>
+            <wp:wrapNone/>
+            <wp:docPr id="12" name="Picture 12" descr="sign"/>
+            <wp:cNvGraphicFramePr>
+              <a:graphicFrameLocks xmlns:a="http://schemas.openxmlformats.org/drawingml/2006/main" noChangeAspect="1"/>
+            </wp:cNvGraphicFramePr>
+            <a:graphic xmlns:a="http://schemas.openxmlformats.org/drawingml/2006/main">
+              <a:graphicData uri="http://schemas.openxmlformats.org/drawingml/2006/picture">
+                <pic:pic xmlns:pic="http://schemas.openxmlformats.org/drawingml/2006/picture">
+                  <pic:nvPicPr>
+                    <pic:cNvPr id="12" name="Picture 12" descr="sign"/>
+                    <pic:cNvPicPr>
+                      <a:picLocks noChangeAspect="1"/>
+                    </pic:cNvPicPr>
+                  </pic:nvPicPr>
+                  <pic:blipFill>
+                    <a:blip r:embed="rId5"/>
+                    <a:srcRect l="22238" t="28031" r="24855" b="24798"/>
+                    <a:stretch>
+                      <a:fillRect/>
+                    </a:stretch>
+                  </pic:blipFill>
+                  <pic:spPr>
+                    <a:xfrm>
+                      <a:off x="0" y="0"/>
+                      <a:ext cx="695325" cy="464820"/>
+                    </a:xfrm>
+                    <a:prstGeom prst="rect">
+                      <a:avLst/>
+                    </a:prstGeom>
+                  </pic:spPr>
+                </pic:pic>
+              </a:graphicData>
+            </a:graphic>
+          </wp:anchor>
+        </w:drawing>
+      </w:r>
     </w:p>
     <w:p>
       <w:pPr>
@@ -3926,7 +4032,20 @@
         <w:rPr>
           <w:rFonts w:hint="default"/>
         </w:rPr>
-        <w:t>.Ю. Гацан</w:t>
+        <w:t>.Ю.</w:t>
+      </w:r>
+      <w:r>
+        <w:rPr>
+          <w:rFonts w:hint="default"/>
+          <w:lang w:val="ru-RU"/>
+        </w:rPr>
+        <w:t xml:space="preserve"> </w:t>
+      </w:r>
+      <w:r>
+        <w:rPr>
+          <w:rFonts w:hint="default"/>
+        </w:rPr>
+        <w:t>Гацан</w:t>
       </w:r>
     </w:p>
     <w:p>
@@ -4008,7 +4127,6 @@
         <w:spacing w:line="240" w:lineRule="auto"/>
         <w:ind w:left="0" w:firstLine="0"/>
         <w:rPr>
-          <w:vertAlign w:val="superscript"/>
           <w:lang w:val="uk-UA"/>
         </w:rPr>
       </w:pPr>
@@ -4077,14 +4195,38 @@
         <w:rPr>
           <w:lang w:val="uk-UA"/>
         </w:rPr>
-        <w:t>В.В. Завгородній</w:t>
-      </w:r>
-      <w:r>
+        <w:t>В.В.</w:t>
+      </w:r>
+      <w:r>
+        <w:rPr>
+          <w:rFonts w:hint="default"/>
+          <w:lang w:val="ru-RU"/>
+        </w:rPr>
+        <w:t xml:space="preserve"> </w:t>
+      </w:r>
+      <w:r>
+        <w:rPr>
+          <w:lang w:val="uk-UA"/>
+        </w:rPr>
+        <w:t>Завгородній</w:t>
+      </w:r>
+    </w:p>
+    <w:p>
+      <w:pPr>
+        <w:pStyle w:val="8"/>
+        <w:spacing w:line="240" w:lineRule="auto"/>
+        <w:ind w:left="0" w:firstLine="0"/>
         <w:rPr>
           <w:vertAlign w:val="superscript"/>
           <w:lang w:val="uk-UA"/>
         </w:rPr>
-        <w:t xml:space="preserve">         </w:t>
+      </w:pPr>
+      <w:r>
+        <w:rPr>
+          <w:vertAlign w:val="superscript"/>
+          <w:lang w:val="uk-UA"/>
+        </w:rPr>
+        <w:t xml:space="preserve"> </w:t>
       </w:r>
       <w:r>
         <w:rPr>
@@ -9504,31 +9646,7 @@
           <w:sz w:val="28"/>
           <w:szCs w:val="28"/>
         </w:rPr>
-        <w:t>MySQL 8.0.2</w:t>
-      </w:r>
-      <w:r>
-        <w:rPr>
-          <w:rFonts w:hint="default" w:ascii="Times New Roman" w:hAnsi="Times New Roman" w:cs="Times New Roman"/>
-          <w:b w:val="0"/>
-          <w:bCs w:val="0"/>
-          <w:i w:val="0"/>
-          <w:iCs w:val="0"/>
-          <w:sz w:val="28"/>
-          <w:szCs w:val="28"/>
-        </w:rPr>
-        <w:t>7</w:t>
-      </w:r>
-      <w:r>
-        <w:rPr>
-          <w:rFonts w:hint="default" w:ascii="Times New Roman" w:hAnsi="Times New Roman" w:cs="Times New Roman"/>
-          <w:b w:val="0"/>
-          <w:bCs w:val="0"/>
-          <w:i w:val="0"/>
-          <w:iCs w:val="0"/>
-          <w:sz w:val="28"/>
-          <w:szCs w:val="28"/>
-        </w:rPr>
-        <w:t xml:space="preserve">, </w:t>
+        <w:t xml:space="preserve">MySQL 8.0.27, </w:t>
       </w:r>
       <w:r>
         <w:rPr>
@@ -11084,6 +11202,7 @@
         <w:pageBreakBefore w:val="0"/>
         <w:widowControl/>
         <w:numPr>
+          <w:ilvl w:val="0"/>
           <w:numId w:val="0"/>
         </w:numPr>
         <w:kinsoku/>
@@ -12113,6 +12232,7 @@
         <w:pageBreakBefore w:val="0"/>
         <w:widowControl/>
         <w:numPr>
+          <w:ilvl w:val="0"/>
           <w:numId w:val="0"/>
         </w:numPr>
         <w:kinsoku/>
@@ -12849,6 +12969,7 @@
         <w:pageBreakBefore w:val="0"/>
         <w:widowControl/>
         <w:numPr>
+          <w:ilvl w:val="0"/>
           <w:numId w:val="0"/>
         </w:numPr>
         <w:tabs>
@@ -12884,6 +13005,7 @@
         <w:pageBreakBefore w:val="0"/>
         <w:widowControl/>
         <w:numPr>
+          <w:ilvl w:val="0"/>
           <w:numId w:val="0"/>
         </w:numPr>
         <w:tabs>
@@ -12965,6 +13087,7 @@
         <w:pageBreakBefore w:val="0"/>
         <w:widowControl/>
         <w:numPr>
+          <w:ilvl w:val="0"/>
           <w:numId w:val="0"/>
         </w:numPr>
         <w:kinsoku/>
@@ -15564,19 +15687,7 @@
           <w:sz w:val="28"/>
           <w:szCs w:val="28"/>
         </w:rPr>
-        <w:t>Access Rights</w:t>
-      </w:r>
-      <w:r>
-        <w:rPr>
-          <w:rFonts w:hint="default" w:ascii="Times New Roman" w:hAnsi="Times New Roman" w:cs="Times New Roman"/>
-          <w:b w:val="0"/>
-          <w:bCs w:val="0"/>
-          <w:i/>
-          <w:iCs/>
-          <w:sz w:val="28"/>
-          <w:szCs w:val="28"/>
-        </w:rPr>
-        <w:t xml:space="preserve">) </w:t>
+        <w:t xml:space="preserve">Access Rights) </w:t>
       </w:r>
       <w:r>
         <w:rPr>
@@ -19531,7 +19642,7 @@
                     </pic:cNvPicPr>
                   </pic:nvPicPr>
                   <pic:blipFill>
-                    <a:blip r:embed="rId5"/>
+                    <a:blip r:embed="rId6"/>
                     <a:stretch>
                       <a:fillRect/>
                     </a:stretch>
@@ -19614,7 +19725,7 @@
                     </pic:cNvPicPr>
                   </pic:nvPicPr>
                   <pic:blipFill>
-                    <a:blip r:embed="rId6"/>
+                    <a:blip r:embed="rId7"/>
                     <a:srcRect/>
                     <a:stretch>
                       <a:fillRect/>
@@ -32501,8 +32612,6 @@
           <w:lang w:val="ru-RU"/>
         </w:rPr>
       </w:pPr>
-      <w:bookmarkStart w:id="2" w:name="_GoBack"/>
-      <w:bookmarkEnd w:id="2"/>
       <w:r>
         <w:rPr>
           <w:rFonts w:hint="default" w:ascii="Times New Roman" w:hAnsi="Times New Roman" w:cs="Times New Roman"/>
@@ -32941,7 +33050,7 @@
                     </pic:cNvPicPr>
                   </pic:nvPicPr>
                   <pic:blipFill>
-                    <a:blip r:embed="rId7"/>
+                    <a:blip r:embed="rId8"/>
                     <a:stretch>
                       <a:fillRect/>
                     </a:stretch>
@@ -32984,7 +33093,7 @@
                     </pic:cNvPicPr>
                   </pic:nvPicPr>
                   <pic:blipFill>
-                    <a:blip r:embed="rId8"/>
+                    <a:blip r:embed="rId9"/>
                     <a:stretch>
                       <a:fillRect/>
                     </a:stretch>
@@ -33027,7 +33136,7 @@
                     </pic:cNvPicPr>
                   </pic:nvPicPr>
                   <pic:blipFill>
-                    <a:blip r:embed="rId9"/>
+                    <a:blip r:embed="rId10"/>
                     <a:stretch>
                       <a:fillRect/>
                     </a:stretch>
@@ -33070,7 +33179,7 @@
                     </pic:cNvPicPr>
                   </pic:nvPicPr>
                   <pic:blipFill>
-                    <a:blip r:embed="rId10"/>
+                    <a:blip r:embed="rId11"/>
                     <a:stretch>
                       <a:fillRect/>
                     </a:stretch>
@@ -33341,7 +33450,7 @@
                     </pic:cNvPicPr>
                   </pic:nvPicPr>
                   <pic:blipFill>
-                    <a:blip r:embed="rId11"/>
+                    <a:blip r:embed="rId12"/>
                     <a:stretch>
                       <a:fillRect/>
                     </a:stretch>
@@ -36399,7 +36508,7 @@
                     </pic:cNvPicPr>
                   </pic:nvPicPr>
                   <pic:blipFill>
-                    <a:blip r:embed="rId12"/>
+                    <a:blip r:embed="rId13"/>
                     <a:srcRect/>
                     <a:stretch>
                       <a:fillRect/>
@@ -36818,7 +36927,7 @@
                     </pic:cNvPicPr>
                   </pic:nvPicPr>
                   <pic:blipFill>
-                    <a:blip r:embed="rId13"/>
+                    <a:blip r:embed="rId14"/>
                     <a:stretch>
                       <a:fillRect/>
                     </a:stretch>
@@ -36896,7 +37005,7 @@
                     </pic:cNvPicPr>
                   </pic:nvPicPr>
                   <pic:blipFill>
-                    <a:blip r:embed="rId14"/>
+                    <a:blip r:embed="rId15"/>
                     <a:stretch>
                       <a:fillRect/>
                     </a:stretch>
@@ -36964,7 +37073,7 @@
                     </pic:cNvPicPr>
                   </pic:nvPicPr>
                   <pic:blipFill>
-                    <a:blip r:embed="rId15"/>
+                    <a:blip r:embed="rId16"/>
                     <a:stretch>
                       <a:fillRect/>
                     </a:stretch>
@@ -37032,7 +37141,7 @@
                     </pic:cNvPicPr>
                   </pic:nvPicPr>
                   <pic:blipFill>
-                    <a:blip r:embed="rId16"/>
+                    <a:blip r:embed="rId17"/>
                     <a:stretch>
                       <a:fillRect/>
                     </a:stretch>
@@ -37082,20 +37191,20 @@
         <w:textAlignment w:val="auto"/>
         <w:rPr>
           <w:rFonts w:hint="default" w:ascii="Times New Roman" w:hAnsi="Times New Roman" w:cs="Times New Roman"/>
-          <w:b w:val="0"/>
-          <w:bCs w:val="0"/>
-          <w:i w:val="0"/>
-          <w:iCs w:val="0"/>
-          <w:sz w:val="28"/>
-          <w:szCs w:val="28"/>
-          <w:lang w:val="ru-RU"/>
-        </w:rPr>
-      </w:pPr>
-      <w:r>
-        <w:rPr>
-          <w:rFonts w:hint="default" w:ascii="Times New Roman" w:hAnsi="Times New Roman" w:cs="Times New Roman"/>
-          <w:b w:val="0"/>
-          <w:bCs w:val="0"/>
+          <w:b/>
+          <w:bCs/>
+          <w:i w:val="0"/>
+          <w:iCs w:val="0"/>
+          <w:sz w:val="28"/>
+          <w:szCs w:val="28"/>
+          <w:lang w:val="ru-RU"/>
+        </w:rPr>
+      </w:pPr>
+      <w:r>
+        <w:rPr>
+          <w:rFonts w:hint="default" w:ascii="Times New Roman" w:hAnsi="Times New Roman" w:cs="Times New Roman"/>
+          <w:b/>
+          <w:bCs/>
           <w:i w:val="0"/>
           <w:iCs w:val="0"/>
           <w:sz w:val="28"/>
@@ -37107,8 +37216,8 @@
       <w:r>
         <w:rPr>
           <w:rFonts w:hint="default" w:ascii="Times New Roman" w:hAnsi="Times New Roman" w:cs="Times New Roman"/>
-          <w:b w:val="0"/>
-          <w:bCs w:val="0"/>
+          <w:b/>
+          <w:bCs/>
           <w:i w:val="0"/>
           <w:iCs w:val="0"/>
           <w:sz w:val="28"/>
@@ -37119,8 +37228,8 @@
       <w:r>
         <w:rPr>
           <w:rFonts w:hint="default" w:ascii="Times New Roman" w:hAnsi="Times New Roman" w:cs="Times New Roman"/>
-          <w:b w:val="0"/>
-          <w:bCs w:val="0"/>
+          <w:b/>
+          <w:bCs/>
           <w:i w:val="0"/>
           <w:iCs w:val="0"/>
           <w:sz w:val="28"/>
@@ -37330,83 +37439,172 @@
           <w:szCs w:val="28"/>
           <w:lang w:val="ru-RU"/>
         </w:rPr>
-        <w:t>Заповнимо таблицю “</w:t>
-      </w:r>
-      <w:r>
-        <w:rPr>
-          <w:rFonts w:hint="default" w:ascii="Times New Roman" w:hAnsi="Times New Roman" w:cs="Times New Roman"/>
-          <w:b w:val="0"/>
-          <w:bCs w:val="0"/>
-          <w:i/>
-          <w:iCs/>
-          <w:sz w:val="28"/>
-          <w:szCs w:val="28"/>
-          <w:lang w:val="ru-RU"/>
-        </w:rPr>
-        <w:t>Автори (</w:t>
-      </w:r>
-      <w:r>
-        <w:rPr>
-          <w:rFonts w:hint="default" w:ascii="Times New Roman" w:hAnsi="Times New Roman" w:cs="Times New Roman"/>
-          <w:b w:val="0"/>
-          <w:bCs w:val="0"/>
-          <w:i/>
-          <w:iCs/>
-          <w:sz w:val="28"/>
-          <w:szCs w:val="28"/>
-        </w:rPr>
-        <w:t>Authors</w:t>
-      </w:r>
-      <w:r>
-        <w:rPr>
-          <w:rFonts w:hint="default" w:ascii="Times New Roman" w:hAnsi="Times New Roman" w:cs="Times New Roman"/>
-          <w:b w:val="0"/>
-          <w:bCs w:val="0"/>
-          <w:i/>
-          <w:iCs/>
-          <w:sz w:val="28"/>
-          <w:szCs w:val="28"/>
-          <w:lang w:val="ru-RU"/>
-        </w:rPr>
-        <w:t>)</w:t>
-      </w:r>
-      <w:r>
-        <w:rPr>
-          <w:rFonts w:hint="default" w:ascii="Times New Roman" w:hAnsi="Times New Roman" w:cs="Times New Roman"/>
-          <w:b w:val="0"/>
-          <w:bCs w:val="0"/>
-          <w:i w:val="0"/>
-          <w:iCs w:val="0"/>
-          <w:sz w:val="28"/>
-          <w:szCs w:val="28"/>
-          <w:lang w:val="ru-RU"/>
-        </w:rPr>
-        <w:t>”</w:t>
-      </w:r>
-      <w:r>
-        <w:rPr>
-          <w:rFonts w:hint="default" w:ascii="Times New Roman" w:hAnsi="Times New Roman" w:cs="Times New Roman"/>
-          <w:b w:val="0"/>
-          <w:bCs w:val="0"/>
-          <w:i w:val="0"/>
-          <w:iCs w:val="0"/>
-          <w:sz w:val="28"/>
-          <w:szCs w:val="28"/>
-        </w:rPr>
-        <w:t xml:space="preserve"> </w:t>
-      </w:r>
-      <w:r>
-        <w:rPr>
-          <w:rFonts w:hint="default" w:ascii="Times New Roman" w:hAnsi="Times New Roman" w:cs="Times New Roman"/>
-          <w:b w:val="0"/>
-          <w:bCs w:val="0"/>
-          <w:i w:val="0"/>
-          <w:iCs w:val="0"/>
-          <w:sz w:val="28"/>
-          <w:szCs w:val="28"/>
-          <w:lang w:val="ru-RU"/>
-        </w:rPr>
-        <w:t>даними (рис. 2.4):</w:t>
+        <w:t xml:space="preserve">Для зручнішого заповнення усіх таблиць бази даних використаємо мікропрограму </w:t>
+      </w:r>
+      <w:r>
+        <w:rPr>
+          <w:rFonts w:hint="default" w:ascii="Times New Roman" w:hAnsi="Times New Roman" w:cs="Times New Roman"/>
+          <w:b w:val="0"/>
+          <w:bCs w:val="0"/>
+          <w:i w:val="0"/>
+          <w:iCs w:val="0"/>
+          <w:sz w:val="28"/>
+          <w:szCs w:val="28"/>
+        </w:rPr>
+        <w:t xml:space="preserve">search_genius.py, </w:t>
+      </w:r>
+      <w:r>
+        <w:rPr>
+          <w:rFonts w:hint="default" w:ascii="Times New Roman" w:hAnsi="Times New Roman" w:cs="Times New Roman"/>
+          <w:b w:val="0"/>
+          <w:bCs w:val="0"/>
+          <w:i w:val="0"/>
+          <w:iCs w:val="0"/>
+          <w:sz w:val="28"/>
+          <w:szCs w:val="28"/>
+          <w:lang w:val="ru-RU"/>
+        </w:rPr>
+        <w:t>код якої знаходиться в додатку А.</w:t>
+      </w:r>
+    </w:p>
+    <w:p>
+      <w:pPr>
+        <w:keepNext w:val="0"/>
+        <w:keepLines w:val="0"/>
+        <w:pageBreakBefore w:val="0"/>
+        <w:widowControl/>
+        <w:numPr>
+          <w:ilvl w:val="0"/>
+          <w:numId w:val="0"/>
+        </w:numPr>
+        <w:kinsoku/>
+        <w:wordWrap/>
+        <w:overflowPunct/>
+        <w:topLinePunct w:val="0"/>
+        <w:autoSpaceDE/>
+        <w:autoSpaceDN/>
+        <w:bidi w:val="0"/>
+        <w:adjustRightInd/>
+        <w:snapToGrid/>
+        <w:spacing w:line="360" w:lineRule="auto"/>
+        <w:jc w:val="center"/>
+        <w:textAlignment w:val="auto"/>
+      </w:pPr>
+      <w:r>
+        <w:drawing>
+          <wp:inline distT="0" distB="0" distL="114300" distR="114300">
+            <wp:extent cx="6299835" cy="1914525"/>
+            <wp:effectExtent l="0" t="0" r="5715" b="9525"/>
+            <wp:docPr id="21" name="Picture 6"/>
+            <wp:cNvGraphicFramePr>
+              <a:graphicFrameLocks xmlns:a="http://schemas.openxmlformats.org/drawingml/2006/main" noChangeAspect="1"/>
+            </wp:cNvGraphicFramePr>
+            <a:graphic xmlns:a="http://schemas.openxmlformats.org/drawingml/2006/main">
+              <a:graphicData uri="http://schemas.openxmlformats.org/drawingml/2006/picture">
+                <pic:pic xmlns:pic="http://schemas.openxmlformats.org/drawingml/2006/picture">
+                  <pic:nvPicPr>
+                    <pic:cNvPr id="21" name="Picture 6"/>
+                    <pic:cNvPicPr>
+                      <a:picLocks noChangeAspect="1"/>
+                    </pic:cNvPicPr>
+                  </pic:nvPicPr>
+                  <pic:blipFill>
+                    <a:blip r:embed="rId18"/>
+                    <a:stretch>
+                      <a:fillRect/>
+                    </a:stretch>
+                  </pic:blipFill>
+                  <pic:spPr>
+                    <a:xfrm>
+                      <a:off x="0" y="0"/>
+                      <a:ext cx="6299835" cy="1914525"/>
+                    </a:xfrm>
+                    <a:prstGeom prst="rect">
+                      <a:avLst/>
+                    </a:prstGeom>
+                    <a:noFill/>
+                    <a:ln>
+                      <a:noFill/>
+                    </a:ln>
+                  </pic:spPr>
+                </pic:pic>
+              </a:graphicData>
+            </a:graphic>
+          </wp:inline>
+        </w:drawing>
+      </w:r>
+    </w:p>
+    <w:p>
+      <w:pPr>
+        <w:keepNext w:val="0"/>
+        <w:keepLines w:val="0"/>
+        <w:pageBreakBefore w:val="0"/>
+        <w:widowControl/>
+        <w:numPr>
+          <w:ilvl w:val="0"/>
+          <w:numId w:val="0"/>
+        </w:numPr>
+        <w:kinsoku/>
+        <w:wordWrap/>
+        <w:overflowPunct/>
+        <w:topLinePunct w:val="0"/>
+        <w:autoSpaceDE/>
+        <w:autoSpaceDN/>
+        <w:bidi w:val="0"/>
+        <w:adjustRightInd/>
+        <w:snapToGrid/>
+        <w:spacing w:line="360" w:lineRule="auto"/>
+        <w:ind w:left="9" w:leftChars="0" w:firstLine="700" w:firstLineChars="250"/>
+        <w:jc w:val="center"/>
+        <w:textAlignment w:val="auto"/>
+        <w:rPr>
+          <w:rFonts w:hint="default" w:ascii="Times New Roman" w:hAnsi="Times New Roman" w:cs="Times New Roman"/>
+          <w:b w:val="0"/>
+          <w:bCs w:val="0"/>
+          <w:i w:val="0"/>
+          <w:iCs w:val="0"/>
+          <w:sz w:val="28"/>
+          <w:szCs w:val="28"/>
+          <w:lang w:val="ru-RU"/>
+        </w:rPr>
+      </w:pPr>
+      <w:r>
+        <w:rPr>
+          <w:rFonts w:hint="default" w:ascii="Times New Roman" w:hAnsi="Times New Roman" w:cs="Times New Roman"/>
+          <w:b w:val="0"/>
+          <w:bCs w:val="0"/>
+          <w:i w:val="0"/>
+          <w:iCs w:val="0"/>
+          <w:sz w:val="28"/>
+          <w:szCs w:val="28"/>
+          <w:lang w:val="ru-RU"/>
+        </w:rPr>
+        <w:t>Рисунок 2.</w:t>
+      </w:r>
+      <w:r>
+        <w:rPr>
+          <w:rFonts w:hint="default" w:ascii="Times New Roman" w:hAnsi="Times New Roman" w:cs="Times New Roman"/>
+          <w:b w:val="0"/>
+          <w:bCs w:val="0"/>
+          <w:i w:val="0"/>
+          <w:iCs w:val="0"/>
+          <w:sz w:val="28"/>
+          <w:szCs w:val="28"/>
+        </w:rPr>
+        <w:t>4</w:t>
+      </w:r>
+      <w:r>
+        <w:rPr>
+          <w:rFonts w:hint="default" w:ascii="Times New Roman" w:hAnsi="Times New Roman" w:cs="Times New Roman"/>
+          <w:b w:val="0"/>
+          <w:bCs w:val="0"/>
+          <w:i w:val="0"/>
+          <w:iCs w:val="0"/>
+          <w:sz w:val="28"/>
+          <w:szCs w:val="28"/>
+          <w:lang w:val="ru-RU"/>
+        </w:rPr>
+        <w:t xml:space="preserve"> - Заповнення таблиць бази даних “Музична пошукова система”</w:t>
       </w:r>
     </w:p>
     <w:p>
@@ -37443,16 +37641,3613 @@
           <w:lang w:val="ru-RU"/>
         </w:rPr>
       </w:pPr>
-      <w:r>
-        <w:rPr>
-          <w:rFonts w:hint="default" w:ascii="Times New Roman" w:hAnsi="Times New Roman" w:cs="Times New Roman"/>
-          <w:b w:val="0"/>
-          <w:bCs w:val="0"/>
-          <w:i w:val="0"/>
-          <w:iCs w:val="0"/>
-          <w:sz w:val="28"/>
-          <w:szCs w:val="28"/>
-          <w:lang w:val="ru-RU"/>
+    </w:p>
+    <w:p>
+      <w:pPr>
+        <w:keepNext w:val="0"/>
+        <w:keepLines w:val="0"/>
+        <w:pageBreakBefore w:val="0"/>
+        <w:widowControl/>
+        <w:numPr>
+          <w:ilvl w:val="0"/>
+          <w:numId w:val="0"/>
+        </w:numPr>
+        <w:kinsoku/>
+        <w:wordWrap/>
+        <w:overflowPunct/>
+        <w:topLinePunct w:val="0"/>
+        <w:autoSpaceDE/>
+        <w:autoSpaceDN/>
+        <w:bidi w:val="0"/>
+        <w:adjustRightInd/>
+        <w:snapToGrid/>
+        <w:spacing w:line="360" w:lineRule="auto"/>
+        <w:ind w:left="9" w:leftChars="0" w:firstLine="700" w:firstLineChars="250"/>
+        <w:jc w:val="both"/>
+        <w:textAlignment w:val="auto"/>
+        <w:rPr>
+          <w:rFonts w:hint="default" w:ascii="Times New Roman" w:hAnsi="Times New Roman" w:cs="Times New Roman"/>
+          <w:b w:val="0"/>
+          <w:bCs w:val="0"/>
+          <w:i w:val="0"/>
+          <w:iCs w:val="0"/>
+          <w:sz w:val="28"/>
+          <w:szCs w:val="28"/>
+          <w:lang w:val="ru-RU"/>
+        </w:rPr>
+      </w:pPr>
+      <w:r>
+        <w:rPr>
+          <w:rFonts w:hint="default" w:ascii="Times New Roman" w:hAnsi="Times New Roman" w:cs="Times New Roman"/>
+          <w:b w:val="0"/>
+          <w:bCs w:val="0"/>
+          <w:i w:val="0"/>
+          <w:iCs w:val="0"/>
+          <w:sz w:val="28"/>
+          <w:szCs w:val="28"/>
+          <w:lang w:val="ru-RU"/>
+        </w:rPr>
+        <w:t xml:space="preserve">Переглянемо результат в таблиці </w:t>
+      </w:r>
+      <w:r>
+        <w:rPr>
+          <w:rFonts w:hint="default" w:ascii="Times New Roman" w:hAnsi="Times New Roman" w:cs="Times New Roman"/>
+          <w:b w:val="0"/>
+          <w:bCs w:val="0"/>
+          <w:i/>
+          <w:iCs/>
+          <w:sz w:val="28"/>
+          <w:szCs w:val="28"/>
+          <w:lang w:val="ru-RU"/>
+        </w:rPr>
+        <w:t>Альбоми (</w:t>
+      </w:r>
+      <w:r>
+        <w:rPr>
+          <w:rFonts w:hint="default" w:ascii="Times New Roman" w:hAnsi="Times New Roman" w:cs="Times New Roman"/>
+          <w:b w:val="0"/>
+          <w:bCs w:val="0"/>
+          <w:i/>
+          <w:iCs/>
+          <w:sz w:val="28"/>
+          <w:szCs w:val="28"/>
+        </w:rPr>
+        <w:t>Albums</w:t>
+      </w:r>
+      <w:r>
+        <w:rPr>
+          <w:rFonts w:hint="default" w:ascii="Times New Roman" w:hAnsi="Times New Roman" w:cs="Times New Roman"/>
+          <w:b w:val="0"/>
+          <w:bCs w:val="0"/>
+          <w:i/>
+          <w:iCs/>
+          <w:sz w:val="28"/>
+          <w:szCs w:val="28"/>
+          <w:lang w:val="ru-RU"/>
+        </w:rPr>
+        <w:t>)</w:t>
+      </w:r>
+      <w:r>
+        <w:rPr>
+          <w:rFonts w:hint="default" w:ascii="Times New Roman" w:hAnsi="Times New Roman" w:cs="Times New Roman"/>
+          <w:b w:val="0"/>
+          <w:bCs w:val="0"/>
+          <w:i w:val="0"/>
+          <w:iCs w:val="0"/>
+          <w:sz w:val="28"/>
+          <w:szCs w:val="28"/>
+          <w:lang w:val="ru-RU"/>
+        </w:rPr>
+        <w:t>:</w:t>
+      </w:r>
+    </w:p>
+    <w:p>
+      <w:pPr>
+        <w:keepNext w:val="0"/>
+        <w:keepLines w:val="0"/>
+        <w:pageBreakBefore w:val="0"/>
+        <w:widowControl/>
+        <w:numPr>
+          <w:ilvl w:val="0"/>
+          <w:numId w:val="0"/>
+        </w:numPr>
+        <w:kinsoku/>
+        <w:wordWrap/>
+        <w:overflowPunct/>
+        <w:topLinePunct w:val="0"/>
+        <w:autoSpaceDE/>
+        <w:autoSpaceDN/>
+        <w:bidi w:val="0"/>
+        <w:adjustRightInd/>
+        <w:snapToGrid/>
+        <w:spacing w:line="360" w:lineRule="auto"/>
+        <w:ind w:left="9" w:leftChars="0" w:firstLine="700" w:firstLineChars="250"/>
+        <w:jc w:val="both"/>
+        <w:textAlignment w:val="auto"/>
+        <w:rPr>
+          <w:rFonts w:hint="default" w:ascii="Times New Roman" w:hAnsi="Times New Roman" w:cs="Times New Roman"/>
+          <w:b w:val="0"/>
+          <w:bCs w:val="0"/>
+          <w:i w:val="0"/>
+          <w:iCs w:val="0"/>
+          <w:sz w:val="28"/>
+          <w:szCs w:val="28"/>
+        </w:rPr>
+      </w:pPr>
+      <w:r>
+        <w:rPr>
+          <w:rFonts w:hint="default" w:ascii="Times New Roman" w:hAnsi="Times New Roman" w:cs="Times New Roman"/>
+          <w:b w:val="0"/>
+          <w:bCs w:val="0"/>
+          <w:i w:val="0"/>
+          <w:iCs w:val="0"/>
+          <w:sz w:val="28"/>
+          <w:szCs w:val="28"/>
+        </w:rPr>
+        <w:t>SELECT * FROM `Albums`</w:t>
+      </w:r>
+    </w:p>
+    <w:p>
+      <w:pPr>
+        <w:keepNext w:val="0"/>
+        <w:keepLines w:val="0"/>
+        <w:pageBreakBefore w:val="0"/>
+        <w:widowControl/>
+        <w:numPr>
+          <w:ilvl w:val="0"/>
+          <w:numId w:val="0"/>
+        </w:numPr>
+        <w:kinsoku/>
+        <w:wordWrap/>
+        <w:overflowPunct/>
+        <w:topLinePunct w:val="0"/>
+        <w:autoSpaceDE/>
+        <w:autoSpaceDN/>
+        <w:bidi w:val="0"/>
+        <w:adjustRightInd/>
+        <w:snapToGrid/>
+        <w:spacing w:line="360" w:lineRule="auto"/>
+        <w:jc w:val="center"/>
+        <w:textAlignment w:val="auto"/>
+      </w:pPr>
+      <w:r>
+        <w:drawing>
+          <wp:inline distT="0" distB="0" distL="114300" distR="114300">
+            <wp:extent cx="5114925" cy="2362200"/>
+            <wp:effectExtent l="0" t="0" r="9525" b="0"/>
+            <wp:docPr id="22" name="Picture 7"/>
+            <wp:cNvGraphicFramePr>
+              <a:graphicFrameLocks xmlns:a="http://schemas.openxmlformats.org/drawingml/2006/main" noChangeAspect="1"/>
+            </wp:cNvGraphicFramePr>
+            <a:graphic xmlns:a="http://schemas.openxmlformats.org/drawingml/2006/main">
+              <a:graphicData uri="http://schemas.openxmlformats.org/drawingml/2006/picture">
+                <pic:pic xmlns:pic="http://schemas.openxmlformats.org/drawingml/2006/picture">
+                  <pic:nvPicPr>
+                    <pic:cNvPr id="22" name="Picture 7"/>
+                    <pic:cNvPicPr>
+                      <a:picLocks noChangeAspect="1"/>
+                    </pic:cNvPicPr>
+                  </pic:nvPicPr>
+                  <pic:blipFill>
+                    <a:blip r:embed="rId19"/>
+                    <a:stretch>
+                      <a:fillRect/>
+                    </a:stretch>
+                  </pic:blipFill>
+                  <pic:spPr>
+                    <a:xfrm>
+                      <a:off x="0" y="0"/>
+                      <a:ext cx="5114925" cy="2362200"/>
+                    </a:xfrm>
+                    <a:prstGeom prst="rect">
+                      <a:avLst/>
+                    </a:prstGeom>
+                    <a:noFill/>
+                    <a:ln>
+                      <a:noFill/>
+                    </a:ln>
+                  </pic:spPr>
+                </pic:pic>
+              </a:graphicData>
+            </a:graphic>
+          </wp:inline>
+        </w:drawing>
+      </w:r>
+    </w:p>
+    <w:p>
+      <w:pPr>
+        <w:keepNext w:val="0"/>
+        <w:keepLines w:val="0"/>
+        <w:pageBreakBefore w:val="0"/>
+        <w:widowControl/>
+        <w:numPr>
+          <w:ilvl w:val="0"/>
+          <w:numId w:val="0"/>
+        </w:numPr>
+        <w:kinsoku/>
+        <w:wordWrap/>
+        <w:overflowPunct/>
+        <w:topLinePunct w:val="0"/>
+        <w:autoSpaceDE/>
+        <w:autoSpaceDN/>
+        <w:bidi w:val="0"/>
+        <w:adjustRightInd/>
+        <w:snapToGrid/>
+        <w:spacing w:line="360" w:lineRule="auto"/>
+        <w:ind w:left="9" w:leftChars="0" w:firstLine="700" w:firstLineChars="250"/>
+        <w:jc w:val="center"/>
+        <w:textAlignment w:val="auto"/>
+        <w:rPr>
+          <w:rFonts w:hint="default" w:ascii="Times New Roman" w:hAnsi="Times New Roman" w:cs="Times New Roman"/>
+          <w:b w:val="0"/>
+          <w:bCs w:val="0"/>
+          <w:i w:val="0"/>
+          <w:iCs w:val="0"/>
+          <w:sz w:val="28"/>
+          <w:szCs w:val="28"/>
+          <w:lang w:val="ru-RU"/>
+        </w:rPr>
+      </w:pPr>
+      <w:r>
+        <w:rPr>
+          <w:rFonts w:hint="default" w:ascii="Times New Roman" w:hAnsi="Times New Roman" w:cs="Times New Roman"/>
+          <w:b w:val="0"/>
+          <w:bCs w:val="0"/>
+          <w:i w:val="0"/>
+          <w:iCs w:val="0"/>
+          <w:sz w:val="28"/>
+          <w:szCs w:val="28"/>
+          <w:lang w:val="ru-RU"/>
+        </w:rPr>
+        <w:t>Рисунок 2.5 - Заповнена таблиця Альбоми (</w:t>
+      </w:r>
+      <w:r>
+        <w:rPr>
+          <w:rFonts w:hint="default" w:ascii="Times New Roman" w:hAnsi="Times New Roman" w:cs="Times New Roman"/>
+          <w:b w:val="0"/>
+          <w:bCs w:val="0"/>
+          <w:i w:val="0"/>
+          <w:iCs w:val="0"/>
+          <w:sz w:val="28"/>
+          <w:szCs w:val="28"/>
+        </w:rPr>
+        <w:t>Albums</w:t>
+      </w:r>
+      <w:r>
+        <w:rPr>
+          <w:rFonts w:hint="default" w:ascii="Times New Roman" w:hAnsi="Times New Roman" w:cs="Times New Roman"/>
+          <w:b w:val="0"/>
+          <w:bCs w:val="0"/>
+          <w:i w:val="0"/>
+          <w:iCs w:val="0"/>
+          <w:sz w:val="28"/>
+          <w:szCs w:val="28"/>
+          <w:lang w:val="ru-RU"/>
+        </w:rPr>
+        <w:t>)</w:t>
+      </w:r>
+    </w:p>
+    <w:p>
+      <w:pPr>
+        <w:keepNext w:val="0"/>
+        <w:keepLines w:val="0"/>
+        <w:pageBreakBefore w:val="0"/>
+        <w:widowControl/>
+        <w:numPr>
+          <w:ilvl w:val="0"/>
+          <w:numId w:val="0"/>
+        </w:numPr>
+        <w:kinsoku/>
+        <w:wordWrap/>
+        <w:overflowPunct/>
+        <w:topLinePunct w:val="0"/>
+        <w:autoSpaceDE/>
+        <w:autoSpaceDN/>
+        <w:bidi w:val="0"/>
+        <w:adjustRightInd/>
+        <w:snapToGrid/>
+        <w:spacing w:line="360" w:lineRule="auto"/>
+        <w:ind w:left="9" w:leftChars="0" w:firstLine="700" w:firstLineChars="250"/>
+        <w:jc w:val="center"/>
+        <w:textAlignment w:val="auto"/>
+        <w:rPr>
+          <w:rFonts w:hint="default" w:ascii="Times New Roman" w:hAnsi="Times New Roman" w:cs="Times New Roman"/>
+          <w:b w:val="0"/>
+          <w:bCs w:val="0"/>
+          <w:i w:val="0"/>
+          <w:iCs w:val="0"/>
+          <w:sz w:val="28"/>
+          <w:szCs w:val="28"/>
+          <w:lang w:val="ru-RU" w:eastAsia="zh-CN"/>
+        </w:rPr>
+      </w:pPr>
+    </w:p>
+    <w:p>
+      <w:pPr>
+        <w:keepNext w:val="0"/>
+        <w:keepLines w:val="0"/>
+        <w:pageBreakBefore w:val="0"/>
+        <w:widowControl/>
+        <w:numPr>
+          <w:ilvl w:val="0"/>
+          <w:numId w:val="0"/>
+        </w:numPr>
+        <w:kinsoku/>
+        <w:wordWrap/>
+        <w:overflowPunct/>
+        <w:topLinePunct w:val="0"/>
+        <w:autoSpaceDE/>
+        <w:autoSpaceDN/>
+        <w:bidi w:val="0"/>
+        <w:adjustRightInd/>
+        <w:snapToGrid/>
+        <w:spacing w:line="360" w:lineRule="auto"/>
+        <w:ind w:left="9" w:leftChars="0" w:firstLine="700" w:firstLineChars="250"/>
+        <w:jc w:val="both"/>
+        <w:textAlignment w:val="auto"/>
+        <w:rPr>
+          <w:rFonts w:hint="default" w:ascii="Times New Roman" w:hAnsi="Times New Roman" w:cs="Times New Roman"/>
+          <w:b w:val="0"/>
+          <w:bCs w:val="0"/>
+          <w:i w:val="0"/>
+          <w:iCs w:val="0"/>
+          <w:sz w:val="28"/>
+          <w:szCs w:val="28"/>
+          <w:lang w:val="ru-RU"/>
+        </w:rPr>
+      </w:pPr>
+      <w:r>
+        <w:rPr>
+          <w:rFonts w:hint="default" w:ascii="Times New Roman" w:hAnsi="Times New Roman" w:cs="Times New Roman"/>
+          <w:b w:val="0"/>
+          <w:bCs w:val="0"/>
+          <w:i w:val="0"/>
+          <w:iCs w:val="0"/>
+          <w:sz w:val="28"/>
+          <w:szCs w:val="28"/>
+          <w:lang w:val="ru-RU"/>
+        </w:rPr>
+        <w:t>Більше скриншотів з даними таблиці можна переглянути в додатку Б - Заповненні таблиці реляційної бази даних.</w:t>
+      </w:r>
+    </w:p>
+    <w:p>
+      <w:pPr>
+        <w:keepNext w:val="0"/>
+        <w:keepLines w:val="0"/>
+        <w:pageBreakBefore w:val="0"/>
+        <w:widowControl/>
+        <w:numPr>
+          <w:ilvl w:val="0"/>
+          <w:numId w:val="0"/>
+        </w:numPr>
+        <w:kinsoku/>
+        <w:wordWrap/>
+        <w:overflowPunct/>
+        <w:topLinePunct w:val="0"/>
+        <w:autoSpaceDE/>
+        <w:autoSpaceDN/>
+        <w:bidi w:val="0"/>
+        <w:adjustRightInd/>
+        <w:snapToGrid/>
+        <w:spacing w:line="360" w:lineRule="auto"/>
+        <w:ind w:left="9" w:leftChars="0" w:firstLine="700" w:firstLineChars="250"/>
+        <w:jc w:val="both"/>
+        <w:textAlignment w:val="auto"/>
+        <w:rPr>
+          <w:rFonts w:hint="default" w:ascii="Times New Roman" w:hAnsi="Times New Roman" w:cs="Times New Roman"/>
+          <w:b w:val="0"/>
+          <w:bCs w:val="0"/>
+          <w:i w:val="0"/>
+          <w:iCs w:val="0"/>
+          <w:sz w:val="28"/>
+          <w:szCs w:val="28"/>
+          <w:lang w:val="ru-RU"/>
+        </w:rPr>
+      </w:pPr>
+    </w:p>
+    <w:p>
+      <w:pPr>
+        <w:keepNext w:val="0"/>
+        <w:keepLines w:val="0"/>
+        <w:pageBreakBefore w:val="0"/>
+        <w:widowControl/>
+        <w:numPr>
+          <w:ilvl w:val="0"/>
+          <w:numId w:val="0"/>
+        </w:numPr>
+        <w:kinsoku/>
+        <w:wordWrap/>
+        <w:overflowPunct/>
+        <w:topLinePunct w:val="0"/>
+        <w:autoSpaceDE/>
+        <w:autoSpaceDN/>
+        <w:bidi w:val="0"/>
+        <w:adjustRightInd/>
+        <w:snapToGrid/>
+        <w:spacing w:line="360" w:lineRule="auto"/>
+        <w:ind w:left="9" w:leftChars="0" w:firstLine="700" w:firstLineChars="250"/>
+        <w:jc w:val="both"/>
+        <w:textAlignment w:val="auto"/>
+        <w:rPr>
+          <w:rFonts w:hint="default" w:ascii="Times New Roman" w:hAnsi="Times New Roman" w:cs="Times New Roman"/>
+          <w:b w:val="0"/>
+          <w:bCs w:val="0"/>
+          <w:i w:val="0"/>
+          <w:iCs w:val="0"/>
+          <w:sz w:val="28"/>
+          <w:szCs w:val="28"/>
+          <w:lang w:val="ru-RU"/>
+        </w:rPr>
+      </w:pPr>
+    </w:p>
+    <w:p>
+      <w:pPr>
+        <w:keepNext w:val="0"/>
+        <w:keepLines w:val="0"/>
+        <w:pageBreakBefore w:val="0"/>
+        <w:widowControl/>
+        <w:numPr>
+          <w:ilvl w:val="0"/>
+          <w:numId w:val="8"/>
+        </w:numPr>
+        <w:tabs>
+          <w:tab w:val="clear" w:pos="425"/>
+        </w:tabs>
+        <w:kinsoku/>
+        <w:wordWrap/>
+        <w:overflowPunct/>
+        <w:topLinePunct w:val="0"/>
+        <w:autoSpaceDE/>
+        <w:autoSpaceDN/>
+        <w:bidi w:val="0"/>
+        <w:adjustRightInd/>
+        <w:snapToGrid/>
+        <w:spacing w:line="360" w:lineRule="auto"/>
+        <w:ind w:left="0" w:leftChars="0" w:firstLine="709" w:firstLineChars="0"/>
+        <w:jc w:val="both"/>
+        <w:textAlignment w:val="auto"/>
+        <w:rPr>
+          <w:rFonts w:hint="default" w:ascii="Times New Roman" w:hAnsi="Times New Roman" w:cs="Times New Roman"/>
+          <w:b w:val="0"/>
+          <w:bCs w:val="0"/>
+          <w:i w:val="0"/>
+          <w:iCs w:val="0"/>
+          <w:sz w:val="28"/>
+          <w:szCs w:val="28"/>
+          <w:lang w:val="ru-RU"/>
+        </w:rPr>
+      </w:pPr>
+      <w:r>
+        <w:rPr>
+          <w:rFonts w:hint="default" w:ascii="Times New Roman" w:hAnsi="Times New Roman" w:cs="Times New Roman"/>
+          <w:b w:val="0"/>
+          <w:bCs w:val="0"/>
+          <w:i w:val="0"/>
+          <w:iCs w:val="0"/>
+          <w:sz w:val="28"/>
+          <w:szCs w:val="28"/>
+          <w:lang w:val="ru-RU"/>
+        </w:rPr>
+        <w:t>Створення збережених процедур</w:t>
+      </w:r>
+    </w:p>
+    <w:p>
+      <w:pPr>
+        <w:keepNext w:val="0"/>
+        <w:keepLines w:val="0"/>
+        <w:pageBreakBefore w:val="0"/>
+        <w:widowControl/>
+        <w:numPr>
+          <w:ilvl w:val="0"/>
+          <w:numId w:val="0"/>
+        </w:numPr>
+        <w:kinsoku/>
+        <w:wordWrap/>
+        <w:overflowPunct/>
+        <w:topLinePunct w:val="0"/>
+        <w:autoSpaceDE/>
+        <w:autoSpaceDN/>
+        <w:bidi w:val="0"/>
+        <w:adjustRightInd/>
+        <w:snapToGrid/>
+        <w:spacing w:line="360" w:lineRule="auto"/>
+        <w:ind w:left="9" w:leftChars="0" w:firstLine="700" w:firstLineChars="250"/>
+        <w:jc w:val="both"/>
+        <w:textAlignment w:val="auto"/>
+        <w:rPr>
+          <w:rFonts w:hint="default" w:ascii="Times New Roman" w:hAnsi="Times New Roman" w:cs="Times New Roman"/>
+          <w:b w:val="0"/>
+          <w:bCs w:val="0"/>
+          <w:i w:val="0"/>
+          <w:iCs w:val="0"/>
+          <w:sz w:val="28"/>
+          <w:szCs w:val="28"/>
+          <w:lang w:val="ru-RU"/>
+        </w:rPr>
+      </w:pPr>
+    </w:p>
+    <w:p>
+      <w:pPr>
+        <w:keepNext w:val="0"/>
+        <w:keepLines w:val="0"/>
+        <w:pageBreakBefore w:val="0"/>
+        <w:widowControl/>
+        <w:numPr>
+          <w:ilvl w:val="0"/>
+          <w:numId w:val="0"/>
+        </w:numPr>
+        <w:kinsoku/>
+        <w:wordWrap/>
+        <w:overflowPunct/>
+        <w:topLinePunct w:val="0"/>
+        <w:autoSpaceDE/>
+        <w:autoSpaceDN/>
+        <w:bidi w:val="0"/>
+        <w:adjustRightInd/>
+        <w:snapToGrid/>
+        <w:spacing w:line="360" w:lineRule="auto"/>
+        <w:ind w:left="9" w:leftChars="0" w:firstLine="700" w:firstLineChars="250"/>
+        <w:jc w:val="both"/>
+        <w:textAlignment w:val="auto"/>
+        <w:rPr>
+          <w:rFonts w:hint="default" w:ascii="Times New Roman" w:hAnsi="Times New Roman" w:cs="Times New Roman"/>
+          <w:b w:val="0"/>
+          <w:bCs w:val="0"/>
+          <w:i w:val="0"/>
+          <w:iCs w:val="0"/>
+          <w:sz w:val="28"/>
+          <w:szCs w:val="28"/>
+          <w:lang w:val="ru-RU"/>
+        </w:rPr>
+      </w:pPr>
+      <w:r>
+        <w:rPr>
+          <w:rFonts w:hint="default" w:ascii="Times New Roman" w:hAnsi="Times New Roman" w:cs="Times New Roman"/>
+          <w:b w:val="0"/>
+          <w:bCs w:val="0"/>
+          <w:i w:val="0"/>
+          <w:iCs w:val="0"/>
+          <w:sz w:val="28"/>
+          <w:szCs w:val="28"/>
+          <w:lang w:val="ru-RU"/>
+        </w:rPr>
+        <w:t xml:space="preserve">Збережена процедура </w:t>
+      </w:r>
+      <w:r>
+        <w:rPr>
+          <w:rFonts w:hint="default" w:ascii="Times New Roman" w:hAnsi="Times New Roman" w:cs="Times New Roman"/>
+          <w:b w:val="0"/>
+          <w:bCs w:val="0"/>
+          <w:i/>
+          <w:iCs/>
+          <w:sz w:val="28"/>
+          <w:szCs w:val="28"/>
+          <w:lang w:val="ru-RU"/>
+        </w:rPr>
+        <w:t>(stored procedure)</w:t>
+      </w:r>
+      <w:r>
+        <w:rPr>
+          <w:rFonts w:hint="default" w:ascii="Times New Roman" w:hAnsi="Times New Roman" w:cs="Times New Roman"/>
+          <w:b w:val="0"/>
+          <w:bCs w:val="0"/>
+          <w:i w:val="0"/>
+          <w:iCs w:val="0"/>
+          <w:sz w:val="28"/>
+          <w:szCs w:val="28"/>
+          <w:lang w:val="ru-RU"/>
+        </w:rPr>
+        <w:t xml:space="preserve"> – це іменований набір команд мови SQL, що зберігається безпосередньо на сервері і представляє собою самостійний об'єкт – базу даних. Вона існує незалежно від таблиць або яких- небудь інших об'єктів баз даних. Збережена процедура може бути викликана клієнтською програмою, іншою збереженою процедурою або тригером [12,13]..</w:t>
+      </w:r>
+    </w:p>
+    <w:p>
+      <w:pPr>
+        <w:keepNext w:val="0"/>
+        <w:keepLines w:val="0"/>
+        <w:pageBreakBefore w:val="0"/>
+        <w:widowControl/>
+        <w:numPr>
+          <w:ilvl w:val="0"/>
+          <w:numId w:val="0"/>
+        </w:numPr>
+        <w:kinsoku/>
+        <w:wordWrap/>
+        <w:overflowPunct/>
+        <w:topLinePunct w:val="0"/>
+        <w:autoSpaceDE/>
+        <w:autoSpaceDN/>
+        <w:bidi w:val="0"/>
+        <w:adjustRightInd/>
+        <w:snapToGrid/>
+        <w:spacing w:line="360" w:lineRule="auto"/>
+        <w:ind w:left="9" w:leftChars="0" w:firstLine="700" w:firstLineChars="250"/>
+        <w:jc w:val="both"/>
+        <w:textAlignment w:val="auto"/>
+        <w:rPr>
+          <w:rFonts w:hint="default" w:ascii="Times New Roman" w:hAnsi="Times New Roman" w:cs="Times New Roman"/>
+          <w:b w:val="0"/>
+          <w:bCs w:val="0"/>
+          <w:i w:val="0"/>
+          <w:iCs w:val="0"/>
+          <w:sz w:val="28"/>
+          <w:szCs w:val="28"/>
+          <w:lang w:val="ru-RU"/>
+        </w:rPr>
+      </w:pPr>
+      <w:r>
+        <w:rPr>
+          <w:rFonts w:hint="default" w:ascii="Times New Roman" w:hAnsi="Times New Roman" w:cs="Times New Roman"/>
+          <w:b w:val="0"/>
+          <w:bCs w:val="0"/>
+          <w:i w:val="0"/>
+          <w:iCs w:val="0"/>
+          <w:sz w:val="28"/>
+          <w:szCs w:val="28"/>
+          <w:lang w:val="ru-RU"/>
+        </w:rPr>
+        <w:t>Розробимо процедуру для пошуку пісень в базі даних за заданими альбомом, назвою, роком випуску, автором або жанром (рис. 2.6):</w:t>
+      </w:r>
+    </w:p>
+    <w:p>
+      <w:pPr>
+        <w:keepNext w:val="0"/>
+        <w:keepLines w:val="0"/>
+        <w:widowControl/>
+        <w:suppressLineNumbers w:val="0"/>
+        <w:jc w:val="left"/>
+        <w:rPr>
+          <w:rFonts w:hint="default" w:ascii="Times New Roman" w:hAnsi="Times New Roman" w:eastAsia="monospace" w:cs="Times New Roman"/>
+          <w:kern w:val="0"/>
+          <w:sz w:val="26"/>
+          <w:szCs w:val="26"/>
+          <w:lang w:val="ru-RU" w:eastAsia="zh-CN" w:bidi="ar"/>
+        </w:rPr>
+      </w:pPr>
+      <w:r>
+        <w:rPr>
+          <w:rFonts w:hint="default" w:ascii="Times New Roman" w:hAnsi="Times New Roman" w:eastAsia="monospace" w:cs="Times New Roman"/>
+          <w:kern w:val="0"/>
+          <w:sz w:val="26"/>
+          <w:szCs w:val="26"/>
+          <w:lang w:val="ru-RU" w:eastAsia="zh-CN" w:bidi="ar"/>
+        </w:rPr>
+        <w:t>drop procedure if exists search_song;</w:t>
+      </w:r>
+    </w:p>
+    <w:p>
+      <w:pPr>
+        <w:keepNext w:val="0"/>
+        <w:keepLines w:val="0"/>
+        <w:widowControl/>
+        <w:suppressLineNumbers w:val="0"/>
+        <w:jc w:val="left"/>
+        <w:rPr>
+          <w:rFonts w:hint="default" w:ascii="Times New Roman" w:hAnsi="Times New Roman" w:eastAsia="monospace" w:cs="Times New Roman"/>
+          <w:kern w:val="0"/>
+          <w:sz w:val="26"/>
+          <w:szCs w:val="26"/>
+          <w:lang w:val="ru-RU" w:eastAsia="zh-CN" w:bidi="ar"/>
+        </w:rPr>
+      </w:pPr>
+    </w:p>
+    <w:p>
+      <w:pPr>
+        <w:keepNext w:val="0"/>
+        <w:keepLines w:val="0"/>
+        <w:widowControl/>
+        <w:suppressLineNumbers w:val="0"/>
+        <w:jc w:val="left"/>
+        <w:rPr>
+          <w:rFonts w:hint="default" w:ascii="Times New Roman" w:hAnsi="Times New Roman" w:eastAsia="monospace" w:cs="Times New Roman"/>
+          <w:kern w:val="0"/>
+          <w:sz w:val="26"/>
+          <w:szCs w:val="26"/>
+          <w:lang w:val="ru-RU" w:eastAsia="zh-CN" w:bidi="ar"/>
+        </w:rPr>
+      </w:pPr>
+      <w:r>
+        <w:rPr>
+          <w:rFonts w:hint="default" w:ascii="Times New Roman" w:hAnsi="Times New Roman" w:eastAsia="monospace" w:cs="Times New Roman"/>
+          <w:kern w:val="0"/>
+          <w:sz w:val="26"/>
+          <w:szCs w:val="26"/>
+          <w:lang w:val="ru-RU" w:eastAsia="zh-CN" w:bidi="ar"/>
+        </w:rPr>
+        <w:t>delimiter //</w:t>
+      </w:r>
+    </w:p>
+    <w:p>
+      <w:pPr>
+        <w:keepNext w:val="0"/>
+        <w:keepLines w:val="0"/>
+        <w:widowControl/>
+        <w:suppressLineNumbers w:val="0"/>
+        <w:jc w:val="left"/>
+        <w:rPr>
+          <w:rFonts w:hint="default" w:ascii="Times New Roman" w:hAnsi="Times New Roman" w:eastAsia="monospace" w:cs="Times New Roman"/>
+          <w:kern w:val="0"/>
+          <w:sz w:val="26"/>
+          <w:szCs w:val="26"/>
+          <w:lang w:val="ru-RU" w:eastAsia="zh-CN" w:bidi="ar"/>
+        </w:rPr>
+      </w:pPr>
+    </w:p>
+    <w:p>
+      <w:pPr>
+        <w:keepNext w:val="0"/>
+        <w:keepLines w:val="0"/>
+        <w:widowControl/>
+        <w:suppressLineNumbers w:val="0"/>
+        <w:jc w:val="left"/>
+        <w:rPr>
+          <w:rFonts w:hint="default" w:ascii="Times New Roman" w:hAnsi="Times New Roman" w:eastAsia="monospace" w:cs="Times New Roman"/>
+          <w:kern w:val="0"/>
+          <w:sz w:val="26"/>
+          <w:szCs w:val="26"/>
+          <w:lang w:val="ru-RU" w:eastAsia="zh-CN" w:bidi="ar"/>
+        </w:rPr>
+      </w:pPr>
+      <w:r>
+        <w:rPr>
+          <w:rFonts w:hint="default" w:ascii="Times New Roman" w:hAnsi="Times New Roman" w:eastAsia="monospace" w:cs="Times New Roman"/>
+          <w:kern w:val="0"/>
+          <w:sz w:val="26"/>
+          <w:szCs w:val="26"/>
+          <w:lang w:val="ru-RU" w:eastAsia="zh-CN" w:bidi="ar"/>
+        </w:rPr>
+        <w:t>create procedure search_song(</w:t>
+      </w:r>
+    </w:p>
+    <w:p>
+      <w:pPr>
+        <w:keepNext w:val="0"/>
+        <w:keepLines w:val="0"/>
+        <w:widowControl/>
+        <w:suppressLineNumbers w:val="0"/>
+        <w:jc w:val="left"/>
+        <w:rPr>
+          <w:rFonts w:hint="default" w:ascii="Times New Roman" w:hAnsi="Times New Roman" w:eastAsia="monospace" w:cs="Times New Roman"/>
+          <w:kern w:val="0"/>
+          <w:sz w:val="26"/>
+          <w:szCs w:val="26"/>
+          <w:lang w:val="ru-RU" w:eastAsia="zh-CN" w:bidi="ar"/>
+        </w:rPr>
+      </w:pPr>
+      <w:r>
+        <w:rPr>
+          <w:rFonts w:hint="default" w:ascii="Times New Roman" w:hAnsi="Times New Roman" w:eastAsia="monospace" w:cs="Times New Roman"/>
+          <w:kern w:val="0"/>
+          <w:sz w:val="26"/>
+          <w:szCs w:val="26"/>
+          <w:lang w:val="ru-RU" w:eastAsia="zh-CN" w:bidi="ar"/>
+        </w:rPr>
+        <w:t xml:space="preserve">    in _Author varchar(100), </w:t>
+      </w:r>
+    </w:p>
+    <w:p>
+      <w:pPr>
+        <w:keepNext w:val="0"/>
+        <w:keepLines w:val="0"/>
+        <w:widowControl/>
+        <w:suppressLineNumbers w:val="0"/>
+        <w:jc w:val="left"/>
+        <w:rPr>
+          <w:rFonts w:hint="default" w:ascii="Times New Roman" w:hAnsi="Times New Roman" w:eastAsia="monospace" w:cs="Times New Roman"/>
+          <w:kern w:val="0"/>
+          <w:sz w:val="26"/>
+          <w:szCs w:val="26"/>
+          <w:lang w:val="ru-RU" w:eastAsia="zh-CN" w:bidi="ar"/>
+        </w:rPr>
+      </w:pPr>
+      <w:r>
+        <w:rPr>
+          <w:rFonts w:hint="default" w:ascii="Times New Roman" w:hAnsi="Times New Roman" w:eastAsia="monospace" w:cs="Times New Roman"/>
+          <w:kern w:val="0"/>
+          <w:sz w:val="26"/>
+          <w:szCs w:val="26"/>
+          <w:lang w:val="ru-RU" w:eastAsia="zh-CN" w:bidi="ar"/>
+        </w:rPr>
+        <w:t xml:space="preserve">    in _Album varchar(100), </w:t>
+      </w:r>
+    </w:p>
+    <w:p>
+      <w:pPr>
+        <w:keepNext w:val="0"/>
+        <w:keepLines w:val="0"/>
+        <w:widowControl/>
+        <w:suppressLineNumbers w:val="0"/>
+        <w:jc w:val="left"/>
+        <w:rPr>
+          <w:rFonts w:hint="default" w:ascii="Times New Roman" w:hAnsi="Times New Roman" w:eastAsia="monospace" w:cs="Times New Roman"/>
+          <w:kern w:val="0"/>
+          <w:sz w:val="26"/>
+          <w:szCs w:val="26"/>
+          <w:lang w:val="ru-RU" w:eastAsia="zh-CN" w:bidi="ar"/>
+        </w:rPr>
+      </w:pPr>
+      <w:r>
+        <w:rPr>
+          <w:rFonts w:hint="default" w:ascii="Times New Roman" w:hAnsi="Times New Roman" w:eastAsia="monospace" w:cs="Times New Roman"/>
+          <w:kern w:val="0"/>
+          <w:sz w:val="26"/>
+          <w:szCs w:val="26"/>
+          <w:lang w:val="ru-RU" w:eastAsia="zh-CN" w:bidi="ar"/>
+        </w:rPr>
+        <w:t xml:space="preserve">    in _Song varchar(100),</w:t>
+      </w:r>
+    </w:p>
+    <w:p>
+      <w:pPr>
+        <w:keepNext w:val="0"/>
+        <w:keepLines w:val="0"/>
+        <w:widowControl/>
+        <w:suppressLineNumbers w:val="0"/>
+        <w:jc w:val="left"/>
+        <w:rPr>
+          <w:rFonts w:hint="default" w:ascii="Times New Roman" w:hAnsi="Times New Roman" w:eastAsia="monospace" w:cs="Times New Roman"/>
+          <w:kern w:val="0"/>
+          <w:sz w:val="26"/>
+          <w:szCs w:val="26"/>
+          <w:lang w:val="ru-RU" w:eastAsia="zh-CN" w:bidi="ar"/>
+        </w:rPr>
+      </w:pPr>
+      <w:r>
+        <w:rPr>
+          <w:rFonts w:hint="default" w:ascii="Times New Roman" w:hAnsi="Times New Roman" w:eastAsia="monospace" w:cs="Times New Roman"/>
+          <w:kern w:val="0"/>
+          <w:sz w:val="26"/>
+          <w:szCs w:val="26"/>
+          <w:lang w:val="ru-RU" w:eastAsia="zh-CN" w:bidi="ar"/>
+        </w:rPr>
+        <w:t xml:space="preserve">    in _Release_date date,</w:t>
+      </w:r>
+    </w:p>
+    <w:p>
+      <w:pPr>
+        <w:keepNext w:val="0"/>
+        <w:keepLines w:val="0"/>
+        <w:widowControl/>
+        <w:suppressLineNumbers w:val="0"/>
+        <w:jc w:val="left"/>
+        <w:rPr>
+          <w:rFonts w:hint="default" w:ascii="Times New Roman" w:hAnsi="Times New Roman" w:eastAsia="monospace" w:cs="Times New Roman"/>
+          <w:kern w:val="0"/>
+          <w:sz w:val="26"/>
+          <w:szCs w:val="26"/>
+          <w:lang w:val="ru-RU" w:eastAsia="zh-CN" w:bidi="ar"/>
+        </w:rPr>
+      </w:pPr>
+      <w:r>
+        <w:rPr>
+          <w:rFonts w:hint="default" w:ascii="Times New Roman" w:hAnsi="Times New Roman" w:eastAsia="monospace" w:cs="Times New Roman"/>
+          <w:kern w:val="0"/>
+          <w:sz w:val="26"/>
+          <w:szCs w:val="26"/>
+          <w:lang w:val="ru-RU" w:eastAsia="zh-CN" w:bidi="ar"/>
+        </w:rPr>
+        <w:t xml:space="preserve">    in _Genre varchar(15)</w:t>
+      </w:r>
+    </w:p>
+    <w:p>
+      <w:pPr>
+        <w:keepNext w:val="0"/>
+        <w:keepLines w:val="0"/>
+        <w:widowControl/>
+        <w:suppressLineNumbers w:val="0"/>
+        <w:jc w:val="left"/>
+        <w:rPr>
+          <w:rFonts w:hint="default" w:ascii="Times New Roman" w:hAnsi="Times New Roman" w:eastAsia="monospace" w:cs="Times New Roman"/>
+          <w:kern w:val="0"/>
+          <w:sz w:val="26"/>
+          <w:szCs w:val="26"/>
+          <w:lang w:val="ru-RU" w:eastAsia="zh-CN" w:bidi="ar"/>
+        </w:rPr>
+      </w:pPr>
+      <w:r>
+        <w:rPr>
+          <w:rFonts w:hint="default" w:ascii="Times New Roman" w:hAnsi="Times New Roman" w:eastAsia="monospace" w:cs="Times New Roman"/>
+          <w:kern w:val="0"/>
+          <w:sz w:val="26"/>
+          <w:szCs w:val="26"/>
+          <w:lang w:val="ru-RU" w:eastAsia="zh-CN" w:bidi="ar"/>
+        </w:rPr>
+        <w:t>)</w:t>
+      </w:r>
+    </w:p>
+    <w:p>
+      <w:pPr>
+        <w:keepNext w:val="0"/>
+        <w:keepLines w:val="0"/>
+        <w:widowControl/>
+        <w:suppressLineNumbers w:val="0"/>
+        <w:jc w:val="left"/>
+        <w:rPr>
+          <w:rFonts w:hint="default" w:ascii="Times New Roman" w:hAnsi="Times New Roman" w:eastAsia="monospace" w:cs="Times New Roman"/>
+          <w:kern w:val="0"/>
+          <w:sz w:val="26"/>
+          <w:szCs w:val="26"/>
+          <w:lang w:val="ru-RU" w:eastAsia="zh-CN" w:bidi="ar"/>
+        </w:rPr>
+      </w:pPr>
+      <w:r>
+        <w:rPr>
+          <w:rFonts w:hint="default" w:ascii="Times New Roman" w:hAnsi="Times New Roman" w:eastAsia="monospace" w:cs="Times New Roman"/>
+          <w:kern w:val="0"/>
+          <w:sz w:val="26"/>
+          <w:szCs w:val="26"/>
+          <w:lang w:val="ru-RU" w:eastAsia="zh-CN" w:bidi="ar"/>
+        </w:rPr>
+        <w:t>begin</w:t>
+      </w:r>
+    </w:p>
+    <w:p>
+      <w:pPr>
+        <w:keepNext w:val="0"/>
+        <w:keepLines w:val="0"/>
+        <w:widowControl/>
+        <w:suppressLineNumbers w:val="0"/>
+        <w:jc w:val="left"/>
+        <w:rPr>
+          <w:rFonts w:hint="default" w:ascii="Times New Roman" w:hAnsi="Times New Roman" w:eastAsia="monospace" w:cs="Times New Roman"/>
+          <w:kern w:val="0"/>
+          <w:sz w:val="26"/>
+          <w:szCs w:val="26"/>
+          <w:lang w:eastAsia="zh-CN" w:bidi="ar"/>
+        </w:rPr>
+      </w:pPr>
+      <w:r>
+        <w:rPr>
+          <w:rFonts w:hint="default" w:ascii="Times New Roman" w:hAnsi="Times New Roman" w:eastAsia="monospace" w:cs="Times New Roman"/>
+          <w:kern w:val="0"/>
+          <w:sz w:val="26"/>
+          <w:szCs w:val="26"/>
+          <w:lang w:eastAsia="zh-CN" w:bidi="ar"/>
+        </w:rPr>
+        <w:t xml:space="preserve">    /*Adding double backslash before brackets for regexp*/</w:t>
+      </w:r>
+    </w:p>
+    <w:p>
+      <w:pPr>
+        <w:keepNext w:val="0"/>
+        <w:keepLines w:val="0"/>
+        <w:widowControl/>
+        <w:suppressLineNumbers w:val="0"/>
+        <w:jc w:val="left"/>
+        <w:rPr>
+          <w:rFonts w:hint="default" w:ascii="Times New Roman" w:hAnsi="Times New Roman" w:eastAsia="monospace" w:cs="Times New Roman"/>
+          <w:kern w:val="0"/>
+          <w:sz w:val="26"/>
+          <w:szCs w:val="26"/>
+          <w:lang w:val="ru-RU" w:eastAsia="zh-CN" w:bidi="ar"/>
+        </w:rPr>
+      </w:pPr>
+      <w:r>
+        <w:rPr>
+          <w:rFonts w:hint="default" w:ascii="Times New Roman" w:hAnsi="Times New Roman" w:eastAsia="monospace" w:cs="Times New Roman"/>
+          <w:kern w:val="0"/>
+          <w:sz w:val="26"/>
+          <w:szCs w:val="26"/>
+          <w:lang w:val="ru-RU" w:eastAsia="zh-CN" w:bidi="ar"/>
+        </w:rPr>
+        <w:t xml:space="preserve">    set _Album = Replace(_Album, '\(', '\\\\(');</w:t>
+      </w:r>
+    </w:p>
+    <w:p>
+      <w:pPr>
+        <w:keepNext w:val="0"/>
+        <w:keepLines w:val="0"/>
+        <w:widowControl/>
+        <w:suppressLineNumbers w:val="0"/>
+        <w:jc w:val="left"/>
+        <w:rPr>
+          <w:rFonts w:hint="default" w:ascii="Times New Roman" w:hAnsi="Times New Roman" w:eastAsia="monospace" w:cs="Times New Roman"/>
+          <w:kern w:val="0"/>
+          <w:sz w:val="26"/>
+          <w:szCs w:val="26"/>
+          <w:lang w:val="ru-RU" w:eastAsia="zh-CN" w:bidi="ar"/>
+        </w:rPr>
+      </w:pPr>
+      <w:r>
+        <w:rPr>
+          <w:rFonts w:hint="default" w:ascii="Times New Roman" w:hAnsi="Times New Roman" w:eastAsia="monospace" w:cs="Times New Roman"/>
+          <w:kern w:val="0"/>
+          <w:sz w:val="26"/>
+          <w:szCs w:val="26"/>
+          <w:lang w:val="ru-RU" w:eastAsia="zh-CN" w:bidi="ar"/>
+        </w:rPr>
+        <w:t xml:space="preserve">    set _Album = Replace(_Album, '\)', '\\\\)');</w:t>
+      </w:r>
+    </w:p>
+    <w:p>
+      <w:pPr>
+        <w:keepNext w:val="0"/>
+        <w:keepLines w:val="0"/>
+        <w:widowControl/>
+        <w:suppressLineNumbers w:val="0"/>
+        <w:jc w:val="left"/>
+        <w:rPr>
+          <w:rFonts w:hint="default" w:ascii="Times New Roman" w:hAnsi="Times New Roman" w:eastAsia="monospace" w:cs="Times New Roman"/>
+          <w:kern w:val="0"/>
+          <w:sz w:val="26"/>
+          <w:szCs w:val="26"/>
+          <w:lang w:val="ru-RU" w:eastAsia="zh-CN" w:bidi="ar"/>
+        </w:rPr>
+      </w:pPr>
+      <w:r>
+        <w:rPr>
+          <w:rFonts w:hint="default" w:ascii="Times New Roman" w:hAnsi="Times New Roman" w:eastAsia="monospace" w:cs="Times New Roman"/>
+          <w:kern w:val="0"/>
+          <w:sz w:val="26"/>
+          <w:szCs w:val="26"/>
+          <w:lang w:val="ru-RU" w:eastAsia="zh-CN" w:bidi="ar"/>
+        </w:rPr>
+        <w:t xml:space="preserve">    set _Author = Replace(_Author, '\(', '\\\\(');</w:t>
+      </w:r>
+    </w:p>
+    <w:p>
+      <w:pPr>
+        <w:keepNext w:val="0"/>
+        <w:keepLines w:val="0"/>
+        <w:widowControl/>
+        <w:suppressLineNumbers w:val="0"/>
+        <w:jc w:val="left"/>
+        <w:rPr>
+          <w:rFonts w:hint="default" w:ascii="Times New Roman" w:hAnsi="Times New Roman" w:eastAsia="monospace" w:cs="Times New Roman"/>
+          <w:kern w:val="0"/>
+          <w:sz w:val="26"/>
+          <w:szCs w:val="26"/>
+          <w:lang w:val="ru-RU" w:eastAsia="zh-CN" w:bidi="ar"/>
+        </w:rPr>
+      </w:pPr>
+      <w:r>
+        <w:rPr>
+          <w:rFonts w:hint="default" w:ascii="Times New Roman" w:hAnsi="Times New Roman" w:eastAsia="monospace" w:cs="Times New Roman"/>
+          <w:kern w:val="0"/>
+          <w:sz w:val="26"/>
+          <w:szCs w:val="26"/>
+          <w:lang w:val="ru-RU" w:eastAsia="zh-CN" w:bidi="ar"/>
+        </w:rPr>
+        <w:t xml:space="preserve">    set _Author = Replace(_Author, '\)', '\\\\)');</w:t>
+      </w:r>
+    </w:p>
+    <w:p>
+      <w:pPr>
+        <w:keepNext w:val="0"/>
+        <w:keepLines w:val="0"/>
+        <w:widowControl/>
+        <w:suppressLineNumbers w:val="0"/>
+        <w:jc w:val="left"/>
+        <w:rPr>
+          <w:rFonts w:hint="default" w:ascii="Times New Roman" w:hAnsi="Times New Roman" w:eastAsia="monospace" w:cs="Times New Roman"/>
+          <w:kern w:val="0"/>
+          <w:sz w:val="26"/>
+          <w:szCs w:val="26"/>
+          <w:lang w:val="ru-RU" w:eastAsia="zh-CN" w:bidi="ar"/>
+        </w:rPr>
+      </w:pPr>
+      <w:r>
+        <w:rPr>
+          <w:rFonts w:hint="default" w:ascii="Times New Roman" w:hAnsi="Times New Roman" w:eastAsia="monospace" w:cs="Times New Roman"/>
+          <w:kern w:val="0"/>
+          <w:sz w:val="26"/>
+          <w:szCs w:val="26"/>
+          <w:lang w:val="ru-RU" w:eastAsia="zh-CN" w:bidi="ar"/>
+        </w:rPr>
+        <w:t xml:space="preserve">    set _Song = Replace(_Song, '\(', '\\\\(');</w:t>
+      </w:r>
+    </w:p>
+    <w:p>
+      <w:pPr>
+        <w:keepNext w:val="0"/>
+        <w:keepLines w:val="0"/>
+        <w:widowControl/>
+        <w:suppressLineNumbers w:val="0"/>
+        <w:ind w:firstLine="260"/>
+        <w:jc w:val="left"/>
+        <w:rPr>
+          <w:rFonts w:hint="default" w:ascii="Times New Roman" w:hAnsi="Times New Roman" w:eastAsia="monospace" w:cs="Times New Roman"/>
+          <w:kern w:val="0"/>
+          <w:sz w:val="26"/>
+          <w:szCs w:val="26"/>
+          <w:lang w:val="ru-RU" w:eastAsia="zh-CN" w:bidi="ar"/>
+        </w:rPr>
+      </w:pPr>
+      <w:r>
+        <w:rPr>
+          <w:rFonts w:hint="default" w:ascii="Times New Roman" w:hAnsi="Times New Roman" w:eastAsia="monospace" w:cs="Times New Roman"/>
+          <w:kern w:val="0"/>
+          <w:sz w:val="26"/>
+          <w:szCs w:val="26"/>
+          <w:lang w:val="ru-RU" w:eastAsia="zh-CN" w:bidi="ar"/>
+        </w:rPr>
+        <w:t>set _Song = Replace(_Song, '\)', '\\\\)');</w:t>
+      </w:r>
+    </w:p>
+    <w:p>
+      <w:pPr>
+        <w:keepNext w:val="0"/>
+        <w:keepLines w:val="0"/>
+        <w:widowControl/>
+        <w:suppressLineNumbers w:val="0"/>
+        <w:ind w:firstLine="260"/>
+        <w:jc w:val="left"/>
+        <w:rPr>
+          <w:rFonts w:hint="default" w:ascii="Times New Roman" w:hAnsi="Times New Roman" w:eastAsia="monospace" w:cs="Times New Roman"/>
+          <w:kern w:val="0"/>
+          <w:sz w:val="26"/>
+          <w:szCs w:val="26"/>
+          <w:lang w:val="ru-RU" w:eastAsia="zh-CN" w:bidi="ar"/>
+        </w:rPr>
+      </w:pPr>
+    </w:p>
+    <w:p>
+      <w:pPr>
+        <w:keepNext w:val="0"/>
+        <w:keepLines w:val="0"/>
+        <w:widowControl/>
+        <w:suppressLineNumbers w:val="0"/>
+        <w:ind w:firstLine="260"/>
+        <w:jc w:val="left"/>
+        <w:rPr>
+          <w:rFonts w:hint="default" w:ascii="Times New Roman" w:hAnsi="Times New Roman" w:eastAsia="monospace" w:cs="Times New Roman"/>
+          <w:kern w:val="0"/>
+          <w:sz w:val="26"/>
+          <w:szCs w:val="26"/>
+          <w:lang w:eastAsia="zh-CN" w:bidi="ar"/>
+        </w:rPr>
+      </w:pPr>
+      <w:r>
+        <w:rPr>
+          <w:rFonts w:hint="default" w:ascii="Times New Roman" w:hAnsi="Times New Roman" w:eastAsia="monospace" w:cs="Times New Roman"/>
+          <w:kern w:val="0"/>
+          <w:sz w:val="26"/>
+          <w:szCs w:val="26"/>
+          <w:lang w:eastAsia="zh-CN" w:bidi="ar"/>
+        </w:rPr>
+        <w:t>/*Starter pack*/</w:t>
+      </w:r>
+    </w:p>
+    <w:p>
+      <w:pPr>
+        <w:keepNext w:val="0"/>
+        <w:keepLines w:val="0"/>
+        <w:widowControl/>
+        <w:suppressLineNumbers w:val="0"/>
+        <w:ind w:firstLine="260"/>
+        <w:jc w:val="left"/>
+        <w:rPr>
+          <w:rFonts w:hint="default" w:ascii="Times New Roman" w:hAnsi="Times New Roman" w:eastAsia="monospace" w:cs="Times New Roman"/>
+          <w:kern w:val="0"/>
+          <w:sz w:val="26"/>
+          <w:szCs w:val="26"/>
+          <w:lang w:val="ru-RU" w:eastAsia="zh-CN" w:bidi="ar"/>
+        </w:rPr>
+      </w:pPr>
+      <w:r>
+        <w:rPr>
+          <w:rFonts w:hint="default" w:ascii="Times New Roman" w:hAnsi="Times New Roman" w:eastAsia="monospace" w:cs="Times New Roman"/>
+          <w:kern w:val="0"/>
+          <w:sz w:val="26"/>
+          <w:szCs w:val="26"/>
+          <w:lang w:val="ru-RU" w:eastAsia="zh-CN" w:bidi="ar"/>
+        </w:rPr>
+        <w:t>set @input = 'select s.* from Songs s';</w:t>
+      </w:r>
+    </w:p>
+    <w:p>
+      <w:pPr>
+        <w:keepNext w:val="0"/>
+        <w:keepLines w:val="0"/>
+        <w:widowControl/>
+        <w:suppressLineNumbers w:val="0"/>
+        <w:ind w:firstLine="260"/>
+        <w:jc w:val="left"/>
+        <w:rPr>
+          <w:rFonts w:hint="default" w:ascii="Times New Roman" w:hAnsi="Times New Roman" w:eastAsia="monospace" w:cs="Times New Roman"/>
+          <w:kern w:val="0"/>
+          <w:sz w:val="26"/>
+          <w:szCs w:val="26"/>
+          <w:lang w:val="ru-RU" w:eastAsia="zh-CN" w:bidi="ar"/>
+        </w:rPr>
+      </w:pPr>
+    </w:p>
+    <w:p>
+      <w:pPr>
+        <w:keepNext w:val="0"/>
+        <w:keepLines w:val="0"/>
+        <w:widowControl/>
+        <w:suppressLineNumbers w:val="0"/>
+        <w:ind w:firstLine="260"/>
+        <w:jc w:val="left"/>
+        <w:rPr>
+          <w:rFonts w:hint="default" w:ascii="Times New Roman" w:hAnsi="Times New Roman" w:eastAsia="monospace" w:cs="Times New Roman"/>
+          <w:kern w:val="0"/>
+          <w:sz w:val="26"/>
+          <w:szCs w:val="26"/>
+          <w:lang w:eastAsia="zh-CN" w:bidi="ar"/>
+        </w:rPr>
+      </w:pPr>
+      <w:r>
+        <w:rPr>
+          <w:rFonts w:hint="default" w:ascii="Times New Roman" w:hAnsi="Times New Roman" w:eastAsia="monospace" w:cs="Times New Roman"/>
+          <w:kern w:val="0"/>
+          <w:sz w:val="26"/>
+          <w:szCs w:val="26"/>
+          <w:lang w:eastAsia="zh-CN" w:bidi="ar"/>
+        </w:rPr>
+        <w:t>/*Join requests*/</w:t>
+      </w:r>
+    </w:p>
+    <w:p>
+      <w:pPr>
+        <w:keepNext w:val="0"/>
+        <w:keepLines w:val="0"/>
+        <w:widowControl/>
+        <w:suppressLineNumbers w:val="0"/>
+        <w:jc w:val="left"/>
+        <w:rPr>
+          <w:rFonts w:hint="default" w:ascii="Times New Roman" w:hAnsi="Times New Roman" w:eastAsia="monospace" w:cs="Times New Roman"/>
+          <w:kern w:val="0"/>
+          <w:sz w:val="26"/>
+          <w:szCs w:val="26"/>
+          <w:lang w:val="ru-RU" w:eastAsia="zh-CN" w:bidi="ar"/>
+        </w:rPr>
+      </w:pPr>
+      <w:r>
+        <w:rPr>
+          <w:rFonts w:hint="default" w:ascii="Times New Roman" w:hAnsi="Times New Roman" w:eastAsia="monospace" w:cs="Times New Roman"/>
+          <w:kern w:val="0"/>
+          <w:sz w:val="26"/>
+          <w:szCs w:val="26"/>
+          <w:lang w:val="ru-RU" w:eastAsia="zh-CN" w:bidi="ar"/>
+        </w:rPr>
+        <w:t xml:space="preserve">    set @a = " join Authors a on s.ID_Author = a.ID";</w:t>
+      </w:r>
+    </w:p>
+    <w:p>
+      <w:pPr>
+        <w:keepNext w:val="0"/>
+        <w:keepLines w:val="0"/>
+        <w:widowControl/>
+        <w:suppressLineNumbers w:val="0"/>
+        <w:jc w:val="left"/>
+        <w:rPr>
+          <w:rFonts w:hint="default" w:ascii="Times New Roman" w:hAnsi="Times New Roman" w:eastAsia="monospace" w:cs="Times New Roman"/>
+          <w:kern w:val="0"/>
+          <w:sz w:val="26"/>
+          <w:szCs w:val="26"/>
+          <w:lang w:val="ru-RU" w:eastAsia="zh-CN" w:bidi="ar"/>
+        </w:rPr>
+      </w:pPr>
+      <w:r>
+        <w:rPr>
+          <w:rFonts w:hint="default" w:ascii="Times New Roman" w:hAnsi="Times New Roman" w:eastAsia="monospace" w:cs="Times New Roman"/>
+          <w:kern w:val="0"/>
+          <w:sz w:val="26"/>
+          <w:szCs w:val="26"/>
+          <w:lang w:val="ru-RU" w:eastAsia="zh-CN" w:bidi="ar"/>
+        </w:rPr>
+        <w:t xml:space="preserve">    set @b = " join Songs_in_albums sia on sia.ID_Song = s.ID join Albums al on sia.ID_Album = al.ID";</w:t>
+      </w:r>
+    </w:p>
+    <w:p>
+      <w:pPr>
+        <w:keepNext w:val="0"/>
+        <w:keepLines w:val="0"/>
+        <w:widowControl/>
+        <w:suppressLineNumbers w:val="0"/>
+        <w:jc w:val="left"/>
+        <w:rPr>
+          <w:rFonts w:hint="default" w:ascii="Times New Roman" w:hAnsi="Times New Roman" w:eastAsia="monospace" w:cs="Times New Roman"/>
+          <w:kern w:val="0"/>
+          <w:sz w:val="26"/>
+          <w:szCs w:val="26"/>
+          <w:lang w:val="ru-RU" w:eastAsia="zh-CN" w:bidi="ar"/>
+        </w:rPr>
+      </w:pPr>
+      <w:r>
+        <w:rPr>
+          <w:rFonts w:hint="default" w:ascii="Times New Roman" w:hAnsi="Times New Roman" w:eastAsia="monospace" w:cs="Times New Roman"/>
+          <w:kern w:val="0"/>
+          <w:sz w:val="26"/>
+          <w:szCs w:val="26"/>
+          <w:lang w:val="ru-RU" w:eastAsia="zh-CN" w:bidi="ar"/>
+        </w:rPr>
+        <w:t xml:space="preserve">    set @c = " join Genres g on g.ID = s.ID_Genre";</w:t>
+      </w:r>
+    </w:p>
+    <w:p>
+      <w:pPr>
+        <w:keepNext w:val="0"/>
+        <w:keepLines w:val="0"/>
+        <w:widowControl/>
+        <w:suppressLineNumbers w:val="0"/>
+        <w:jc w:val="left"/>
+        <w:rPr>
+          <w:rFonts w:hint="default" w:ascii="Times New Roman" w:hAnsi="Times New Roman" w:eastAsia="monospace" w:cs="Times New Roman"/>
+          <w:kern w:val="0"/>
+          <w:sz w:val="26"/>
+          <w:szCs w:val="26"/>
+          <w:lang w:val="ru-RU" w:eastAsia="zh-CN" w:bidi="ar"/>
+        </w:rPr>
+      </w:pPr>
+      <w:r>
+        <w:rPr>
+          <w:rFonts w:hint="default" w:ascii="Times New Roman" w:hAnsi="Times New Roman" w:eastAsia="monospace" w:cs="Times New Roman"/>
+          <w:kern w:val="0"/>
+          <w:sz w:val="26"/>
+          <w:szCs w:val="26"/>
+          <w:lang w:val="ru-RU" w:eastAsia="zh-CN" w:bidi="ar"/>
+        </w:rPr>
+        <w:t xml:space="preserve">    </w:t>
+      </w:r>
+    </w:p>
+    <w:p>
+      <w:pPr>
+        <w:keepNext w:val="0"/>
+        <w:keepLines w:val="0"/>
+        <w:widowControl/>
+        <w:suppressLineNumbers w:val="0"/>
+        <w:jc w:val="left"/>
+        <w:rPr>
+          <w:rFonts w:hint="default" w:ascii="Times New Roman" w:hAnsi="Times New Roman" w:eastAsia="monospace" w:cs="Times New Roman"/>
+          <w:kern w:val="0"/>
+          <w:sz w:val="26"/>
+          <w:szCs w:val="26"/>
+          <w:lang w:eastAsia="zh-CN" w:bidi="ar"/>
+        </w:rPr>
+      </w:pPr>
+      <w:r>
+        <w:rPr>
+          <w:rFonts w:hint="default" w:ascii="Times New Roman" w:hAnsi="Times New Roman" w:eastAsia="monospace" w:cs="Times New Roman"/>
+          <w:kern w:val="0"/>
+          <w:sz w:val="26"/>
+          <w:szCs w:val="26"/>
+          <w:lang w:eastAsia="zh-CN" w:bidi="ar"/>
+        </w:rPr>
+        <w:t xml:space="preserve">    /*For detection, if I need to write `where` or `and`*/</w:t>
+      </w:r>
+    </w:p>
+    <w:p>
+      <w:pPr>
+        <w:keepNext w:val="0"/>
+        <w:keepLines w:val="0"/>
+        <w:widowControl/>
+        <w:suppressLineNumbers w:val="0"/>
+        <w:ind w:firstLine="260" w:firstLineChars="100"/>
+        <w:jc w:val="left"/>
+        <w:rPr>
+          <w:rFonts w:hint="default" w:ascii="Times New Roman" w:hAnsi="Times New Roman" w:eastAsia="monospace" w:cs="Times New Roman"/>
+          <w:kern w:val="0"/>
+          <w:sz w:val="26"/>
+          <w:szCs w:val="26"/>
+          <w:lang w:val="ru-RU" w:eastAsia="zh-CN" w:bidi="ar"/>
+        </w:rPr>
+      </w:pPr>
+      <w:r>
+        <w:rPr>
+          <w:rFonts w:hint="default" w:ascii="Times New Roman" w:hAnsi="Times New Roman" w:eastAsia="monospace" w:cs="Times New Roman"/>
+          <w:kern w:val="0"/>
+          <w:sz w:val="26"/>
+          <w:szCs w:val="26"/>
+          <w:lang w:val="ru-RU" w:eastAsia="zh-CN" w:bidi="ar"/>
+        </w:rPr>
+        <w:t>set @first_param = 0;</w:t>
+      </w:r>
+    </w:p>
+    <w:p>
+      <w:pPr>
+        <w:keepNext w:val="0"/>
+        <w:keepLines w:val="0"/>
+        <w:widowControl/>
+        <w:suppressLineNumbers w:val="0"/>
+        <w:jc w:val="left"/>
+        <w:rPr>
+          <w:rFonts w:hint="default" w:ascii="Times New Roman" w:hAnsi="Times New Roman" w:eastAsia="monospace" w:cs="Times New Roman"/>
+          <w:kern w:val="0"/>
+          <w:sz w:val="26"/>
+          <w:szCs w:val="26"/>
+          <w:lang w:val="ru-RU" w:eastAsia="zh-CN" w:bidi="ar"/>
+        </w:rPr>
+      </w:pPr>
+    </w:p>
+    <w:p>
+      <w:pPr>
+        <w:keepNext w:val="0"/>
+        <w:keepLines w:val="0"/>
+        <w:widowControl/>
+        <w:suppressLineNumbers w:val="0"/>
+        <w:jc w:val="left"/>
+        <w:rPr>
+          <w:rFonts w:hint="default" w:ascii="Times New Roman" w:hAnsi="Times New Roman" w:eastAsia="monospace" w:cs="Times New Roman"/>
+          <w:kern w:val="0"/>
+          <w:sz w:val="26"/>
+          <w:szCs w:val="26"/>
+          <w:lang w:val="ru-RU" w:eastAsia="zh-CN" w:bidi="ar"/>
+        </w:rPr>
+      </w:pPr>
+      <w:r>
+        <w:rPr>
+          <w:rFonts w:hint="default" w:ascii="Times New Roman" w:hAnsi="Times New Roman" w:eastAsia="monospace" w:cs="Times New Roman"/>
+          <w:kern w:val="0"/>
+          <w:sz w:val="26"/>
+          <w:szCs w:val="26"/>
+          <w:lang w:val="ru-RU" w:eastAsia="zh-CN" w:bidi="ar"/>
+        </w:rPr>
+        <w:t xml:space="preserve">    /*`Join` zone*/</w:t>
+      </w:r>
+    </w:p>
+    <w:p>
+      <w:pPr>
+        <w:keepNext w:val="0"/>
+        <w:keepLines w:val="0"/>
+        <w:widowControl/>
+        <w:suppressLineNumbers w:val="0"/>
+        <w:jc w:val="left"/>
+        <w:rPr>
+          <w:rFonts w:hint="default" w:ascii="Times New Roman" w:hAnsi="Times New Roman" w:eastAsia="monospace" w:cs="Times New Roman"/>
+          <w:kern w:val="0"/>
+          <w:sz w:val="26"/>
+          <w:szCs w:val="26"/>
+          <w:lang w:val="ru-RU" w:eastAsia="zh-CN" w:bidi="ar"/>
+        </w:rPr>
+      </w:pPr>
+      <w:r>
+        <w:rPr>
+          <w:rFonts w:hint="default" w:ascii="Times New Roman" w:hAnsi="Times New Roman" w:eastAsia="monospace" w:cs="Times New Roman"/>
+          <w:kern w:val="0"/>
+          <w:sz w:val="26"/>
+          <w:szCs w:val="26"/>
+          <w:lang w:val="ru-RU" w:eastAsia="zh-CN" w:bidi="ar"/>
+        </w:rPr>
+        <w:t xml:space="preserve">    if _Author is not NULL then </w:t>
+      </w:r>
+    </w:p>
+    <w:p>
+      <w:pPr>
+        <w:keepNext w:val="0"/>
+        <w:keepLines w:val="0"/>
+        <w:widowControl/>
+        <w:suppressLineNumbers w:val="0"/>
+        <w:jc w:val="left"/>
+        <w:rPr>
+          <w:rFonts w:hint="default" w:ascii="Times New Roman" w:hAnsi="Times New Roman" w:eastAsia="monospace" w:cs="Times New Roman"/>
+          <w:kern w:val="0"/>
+          <w:sz w:val="26"/>
+          <w:szCs w:val="26"/>
+          <w:lang w:val="ru-RU" w:eastAsia="zh-CN" w:bidi="ar"/>
+        </w:rPr>
+      </w:pPr>
+      <w:r>
+        <w:rPr>
+          <w:rFonts w:hint="default" w:ascii="Times New Roman" w:hAnsi="Times New Roman" w:eastAsia="monospace" w:cs="Times New Roman"/>
+          <w:kern w:val="0"/>
+          <w:sz w:val="26"/>
+          <w:szCs w:val="26"/>
+          <w:lang w:val="ru-RU" w:eastAsia="zh-CN" w:bidi="ar"/>
+        </w:rPr>
+        <w:t xml:space="preserve">        set @input = concat(@input, @a);</w:t>
+      </w:r>
+    </w:p>
+    <w:p>
+      <w:pPr>
+        <w:keepNext w:val="0"/>
+        <w:keepLines w:val="0"/>
+        <w:widowControl/>
+        <w:suppressLineNumbers w:val="0"/>
+        <w:jc w:val="left"/>
+        <w:rPr>
+          <w:rFonts w:hint="default" w:ascii="Times New Roman" w:hAnsi="Times New Roman" w:eastAsia="monospace" w:cs="Times New Roman"/>
+          <w:kern w:val="0"/>
+          <w:sz w:val="26"/>
+          <w:szCs w:val="26"/>
+          <w:lang w:val="ru-RU" w:eastAsia="zh-CN" w:bidi="ar"/>
+        </w:rPr>
+      </w:pPr>
+      <w:r>
+        <w:rPr>
+          <w:rFonts w:hint="default" w:ascii="Times New Roman" w:hAnsi="Times New Roman" w:eastAsia="monospace" w:cs="Times New Roman"/>
+          <w:kern w:val="0"/>
+          <w:sz w:val="26"/>
+          <w:szCs w:val="26"/>
+          <w:lang w:val="ru-RU" w:eastAsia="zh-CN" w:bidi="ar"/>
+        </w:rPr>
+        <w:t xml:space="preserve">        /*select 'Author detected' as '';*/</w:t>
+      </w:r>
+    </w:p>
+    <w:p>
+      <w:pPr>
+        <w:keepNext w:val="0"/>
+        <w:keepLines w:val="0"/>
+        <w:widowControl/>
+        <w:suppressLineNumbers w:val="0"/>
+        <w:jc w:val="left"/>
+        <w:rPr>
+          <w:rFonts w:hint="default" w:ascii="Times New Roman" w:hAnsi="Times New Roman" w:eastAsia="monospace" w:cs="Times New Roman"/>
+          <w:kern w:val="0"/>
+          <w:sz w:val="26"/>
+          <w:szCs w:val="26"/>
+          <w:lang w:val="ru-RU" w:eastAsia="zh-CN" w:bidi="ar"/>
+        </w:rPr>
+      </w:pPr>
+      <w:r>
+        <w:rPr>
+          <w:rFonts w:hint="default" w:ascii="Times New Roman" w:hAnsi="Times New Roman" w:eastAsia="monospace" w:cs="Times New Roman"/>
+          <w:kern w:val="0"/>
+          <w:sz w:val="26"/>
+          <w:szCs w:val="26"/>
+          <w:lang w:val="ru-RU" w:eastAsia="zh-CN" w:bidi="ar"/>
+        </w:rPr>
+        <w:t xml:space="preserve">    end if;</w:t>
+      </w:r>
+    </w:p>
+    <w:p>
+      <w:pPr>
+        <w:keepNext w:val="0"/>
+        <w:keepLines w:val="0"/>
+        <w:widowControl/>
+        <w:suppressLineNumbers w:val="0"/>
+        <w:jc w:val="left"/>
+        <w:rPr>
+          <w:rFonts w:hint="default" w:ascii="Times New Roman" w:hAnsi="Times New Roman" w:eastAsia="monospace" w:cs="Times New Roman"/>
+          <w:kern w:val="0"/>
+          <w:sz w:val="26"/>
+          <w:szCs w:val="26"/>
+          <w:lang w:val="ru-RU" w:eastAsia="zh-CN" w:bidi="ar"/>
+        </w:rPr>
+      </w:pPr>
+      <w:r>
+        <w:rPr>
+          <w:rFonts w:hint="default" w:ascii="Times New Roman" w:hAnsi="Times New Roman" w:eastAsia="monospace" w:cs="Times New Roman"/>
+          <w:kern w:val="0"/>
+          <w:sz w:val="26"/>
+          <w:szCs w:val="26"/>
+          <w:lang w:val="ru-RU" w:eastAsia="zh-CN" w:bidi="ar"/>
+        </w:rPr>
+        <w:t xml:space="preserve">    if _Album is not NULL then </w:t>
+      </w:r>
+    </w:p>
+    <w:p>
+      <w:pPr>
+        <w:keepNext w:val="0"/>
+        <w:keepLines w:val="0"/>
+        <w:widowControl/>
+        <w:suppressLineNumbers w:val="0"/>
+        <w:jc w:val="left"/>
+        <w:rPr>
+          <w:rFonts w:hint="default" w:ascii="Times New Roman" w:hAnsi="Times New Roman" w:eastAsia="monospace" w:cs="Times New Roman"/>
+          <w:kern w:val="0"/>
+          <w:sz w:val="26"/>
+          <w:szCs w:val="26"/>
+          <w:lang w:val="ru-RU" w:eastAsia="zh-CN" w:bidi="ar"/>
+        </w:rPr>
+      </w:pPr>
+      <w:r>
+        <w:rPr>
+          <w:rFonts w:hint="default" w:ascii="Times New Roman" w:hAnsi="Times New Roman" w:eastAsia="monospace" w:cs="Times New Roman"/>
+          <w:kern w:val="0"/>
+          <w:sz w:val="26"/>
+          <w:szCs w:val="26"/>
+          <w:lang w:val="ru-RU" w:eastAsia="zh-CN" w:bidi="ar"/>
+        </w:rPr>
+        <w:t xml:space="preserve">        set @input = concat(@input, @b);</w:t>
+      </w:r>
+    </w:p>
+    <w:p>
+      <w:pPr>
+        <w:keepNext w:val="0"/>
+        <w:keepLines w:val="0"/>
+        <w:widowControl/>
+        <w:suppressLineNumbers w:val="0"/>
+        <w:jc w:val="left"/>
+        <w:rPr>
+          <w:rFonts w:hint="default" w:ascii="Times New Roman" w:hAnsi="Times New Roman" w:eastAsia="monospace" w:cs="Times New Roman"/>
+          <w:kern w:val="0"/>
+          <w:sz w:val="26"/>
+          <w:szCs w:val="26"/>
+          <w:lang w:val="ru-RU" w:eastAsia="zh-CN" w:bidi="ar"/>
+        </w:rPr>
+      </w:pPr>
+      <w:r>
+        <w:rPr>
+          <w:rFonts w:hint="default" w:ascii="Times New Roman" w:hAnsi="Times New Roman" w:eastAsia="monospace" w:cs="Times New Roman"/>
+          <w:kern w:val="0"/>
+          <w:sz w:val="26"/>
+          <w:szCs w:val="26"/>
+          <w:lang w:val="ru-RU" w:eastAsia="zh-CN" w:bidi="ar"/>
+        </w:rPr>
+        <w:t xml:space="preserve">        /*select 'Album detected' as '';*/</w:t>
+      </w:r>
+    </w:p>
+    <w:p>
+      <w:pPr>
+        <w:keepNext w:val="0"/>
+        <w:keepLines w:val="0"/>
+        <w:widowControl/>
+        <w:suppressLineNumbers w:val="0"/>
+        <w:jc w:val="left"/>
+        <w:rPr>
+          <w:rFonts w:hint="default" w:ascii="Times New Roman" w:hAnsi="Times New Roman" w:eastAsia="monospace" w:cs="Times New Roman"/>
+          <w:kern w:val="0"/>
+          <w:sz w:val="26"/>
+          <w:szCs w:val="26"/>
+          <w:lang w:val="ru-RU" w:eastAsia="zh-CN" w:bidi="ar"/>
+        </w:rPr>
+      </w:pPr>
+      <w:r>
+        <w:rPr>
+          <w:rFonts w:hint="default" w:ascii="Times New Roman" w:hAnsi="Times New Roman" w:eastAsia="monospace" w:cs="Times New Roman"/>
+          <w:kern w:val="0"/>
+          <w:sz w:val="26"/>
+          <w:szCs w:val="26"/>
+          <w:lang w:val="ru-RU" w:eastAsia="zh-CN" w:bidi="ar"/>
+        </w:rPr>
+        <w:t xml:space="preserve">    end if;</w:t>
+      </w:r>
+    </w:p>
+    <w:p>
+      <w:pPr>
+        <w:keepNext w:val="0"/>
+        <w:keepLines w:val="0"/>
+        <w:widowControl/>
+        <w:suppressLineNumbers w:val="0"/>
+        <w:jc w:val="left"/>
+        <w:rPr>
+          <w:rFonts w:hint="default" w:ascii="Times New Roman" w:hAnsi="Times New Roman" w:eastAsia="monospace" w:cs="Times New Roman"/>
+          <w:kern w:val="0"/>
+          <w:sz w:val="26"/>
+          <w:szCs w:val="26"/>
+          <w:lang w:val="ru-RU" w:eastAsia="zh-CN" w:bidi="ar"/>
+        </w:rPr>
+      </w:pPr>
+      <w:r>
+        <w:rPr>
+          <w:rFonts w:hint="default" w:ascii="Times New Roman" w:hAnsi="Times New Roman" w:eastAsia="monospace" w:cs="Times New Roman"/>
+          <w:kern w:val="0"/>
+          <w:sz w:val="26"/>
+          <w:szCs w:val="26"/>
+          <w:lang w:val="ru-RU" w:eastAsia="zh-CN" w:bidi="ar"/>
+        </w:rPr>
+        <w:t xml:space="preserve">    if _Genre is not NULL then </w:t>
+      </w:r>
+    </w:p>
+    <w:p>
+      <w:pPr>
+        <w:keepNext w:val="0"/>
+        <w:keepLines w:val="0"/>
+        <w:widowControl/>
+        <w:suppressLineNumbers w:val="0"/>
+        <w:jc w:val="left"/>
+        <w:rPr>
+          <w:rFonts w:hint="default" w:ascii="Times New Roman" w:hAnsi="Times New Roman" w:eastAsia="monospace" w:cs="Times New Roman"/>
+          <w:kern w:val="0"/>
+          <w:sz w:val="26"/>
+          <w:szCs w:val="26"/>
+          <w:lang w:val="ru-RU" w:eastAsia="zh-CN" w:bidi="ar"/>
+        </w:rPr>
+      </w:pPr>
+      <w:r>
+        <w:rPr>
+          <w:rFonts w:hint="default" w:ascii="Times New Roman" w:hAnsi="Times New Roman" w:eastAsia="monospace" w:cs="Times New Roman"/>
+          <w:kern w:val="0"/>
+          <w:sz w:val="26"/>
+          <w:szCs w:val="26"/>
+          <w:lang w:val="ru-RU" w:eastAsia="zh-CN" w:bidi="ar"/>
+        </w:rPr>
+        <w:t xml:space="preserve">        set @input = concat(@input, @c);</w:t>
+      </w:r>
+    </w:p>
+    <w:p>
+      <w:pPr>
+        <w:keepNext w:val="0"/>
+        <w:keepLines w:val="0"/>
+        <w:widowControl/>
+        <w:suppressLineNumbers w:val="0"/>
+        <w:jc w:val="left"/>
+        <w:rPr>
+          <w:rFonts w:hint="default" w:ascii="Times New Roman" w:hAnsi="Times New Roman" w:eastAsia="monospace" w:cs="Times New Roman"/>
+          <w:kern w:val="0"/>
+          <w:sz w:val="26"/>
+          <w:szCs w:val="26"/>
+          <w:lang w:val="ru-RU" w:eastAsia="zh-CN" w:bidi="ar"/>
+        </w:rPr>
+      </w:pPr>
+      <w:r>
+        <w:rPr>
+          <w:rFonts w:hint="default" w:ascii="Times New Roman" w:hAnsi="Times New Roman" w:eastAsia="monospace" w:cs="Times New Roman"/>
+          <w:kern w:val="0"/>
+          <w:sz w:val="26"/>
+          <w:szCs w:val="26"/>
+          <w:lang w:val="ru-RU" w:eastAsia="zh-CN" w:bidi="ar"/>
+        </w:rPr>
+        <w:t xml:space="preserve">        /*select 'Genre detected' as '';*/</w:t>
+      </w:r>
+    </w:p>
+    <w:p>
+      <w:pPr>
+        <w:keepNext w:val="0"/>
+        <w:keepLines w:val="0"/>
+        <w:widowControl/>
+        <w:suppressLineNumbers w:val="0"/>
+        <w:jc w:val="left"/>
+        <w:rPr>
+          <w:rFonts w:hint="default" w:ascii="Times New Roman" w:hAnsi="Times New Roman" w:eastAsia="monospace" w:cs="Times New Roman"/>
+          <w:kern w:val="0"/>
+          <w:sz w:val="26"/>
+          <w:szCs w:val="26"/>
+          <w:lang w:val="ru-RU" w:eastAsia="zh-CN" w:bidi="ar"/>
+        </w:rPr>
+      </w:pPr>
+      <w:r>
+        <w:rPr>
+          <w:rFonts w:hint="default" w:ascii="Times New Roman" w:hAnsi="Times New Roman" w:eastAsia="monospace" w:cs="Times New Roman"/>
+          <w:kern w:val="0"/>
+          <w:sz w:val="26"/>
+          <w:szCs w:val="26"/>
+          <w:lang w:val="ru-RU" w:eastAsia="zh-CN" w:bidi="ar"/>
+        </w:rPr>
+        <w:t xml:space="preserve">    end if;</w:t>
+      </w:r>
+    </w:p>
+    <w:p>
+      <w:pPr>
+        <w:keepNext w:val="0"/>
+        <w:keepLines w:val="0"/>
+        <w:widowControl/>
+        <w:suppressLineNumbers w:val="0"/>
+        <w:jc w:val="left"/>
+        <w:rPr>
+          <w:rFonts w:hint="default" w:ascii="Times New Roman" w:hAnsi="Times New Roman" w:eastAsia="monospace" w:cs="Times New Roman"/>
+          <w:kern w:val="0"/>
+          <w:sz w:val="26"/>
+          <w:szCs w:val="26"/>
+          <w:lang w:val="ru-RU" w:eastAsia="zh-CN" w:bidi="ar"/>
+        </w:rPr>
+      </w:pPr>
+    </w:p>
+    <w:p>
+      <w:pPr>
+        <w:keepNext w:val="0"/>
+        <w:keepLines w:val="0"/>
+        <w:widowControl/>
+        <w:suppressLineNumbers w:val="0"/>
+        <w:jc w:val="left"/>
+        <w:rPr>
+          <w:rFonts w:hint="default" w:ascii="Times New Roman" w:hAnsi="Times New Roman" w:eastAsia="monospace" w:cs="Times New Roman"/>
+          <w:kern w:val="0"/>
+          <w:sz w:val="26"/>
+          <w:szCs w:val="26"/>
+          <w:lang w:val="ru-RU" w:eastAsia="zh-CN" w:bidi="ar"/>
+        </w:rPr>
+      </w:pPr>
+      <w:r>
+        <w:rPr>
+          <w:rFonts w:hint="default" w:ascii="Times New Roman" w:hAnsi="Times New Roman" w:eastAsia="monospace" w:cs="Times New Roman"/>
+          <w:kern w:val="0"/>
+          <w:sz w:val="26"/>
+          <w:szCs w:val="26"/>
+          <w:lang w:val="ru-RU" w:eastAsia="zh-CN" w:bidi="ar"/>
+        </w:rPr>
+        <w:t xml:space="preserve">    /*`Where` zone*/</w:t>
+      </w:r>
+    </w:p>
+    <w:p>
+      <w:pPr>
+        <w:keepNext w:val="0"/>
+        <w:keepLines w:val="0"/>
+        <w:widowControl/>
+        <w:suppressLineNumbers w:val="0"/>
+        <w:jc w:val="left"/>
+        <w:rPr>
+          <w:rFonts w:hint="default" w:ascii="Times New Roman" w:hAnsi="Times New Roman" w:eastAsia="monospace" w:cs="Times New Roman"/>
+          <w:kern w:val="0"/>
+          <w:sz w:val="26"/>
+          <w:szCs w:val="26"/>
+          <w:lang w:val="ru-RU" w:eastAsia="zh-CN" w:bidi="ar"/>
+        </w:rPr>
+      </w:pPr>
+      <w:r>
+        <w:rPr>
+          <w:rFonts w:hint="default" w:ascii="Times New Roman" w:hAnsi="Times New Roman" w:eastAsia="monospace" w:cs="Times New Roman"/>
+          <w:kern w:val="0"/>
+          <w:sz w:val="26"/>
+          <w:szCs w:val="26"/>
+          <w:lang w:val="ru-RU" w:eastAsia="zh-CN" w:bidi="ar"/>
+        </w:rPr>
+        <w:t xml:space="preserve">    if _Author is not NULL then </w:t>
+      </w:r>
+    </w:p>
+    <w:p>
+      <w:pPr>
+        <w:keepNext w:val="0"/>
+        <w:keepLines w:val="0"/>
+        <w:widowControl/>
+        <w:suppressLineNumbers w:val="0"/>
+        <w:jc w:val="left"/>
+        <w:rPr>
+          <w:rFonts w:hint="default" w:ascii="Times New Roman" w:hAnsi="Times New Roman" w:eastAsia="monospace" w:cs="Times New Roman"/>
+          <w:kern w:val="0"/>
+          <w:sz w:val="26"/>
+          <w:szCs w:val="26"/>
+          <w:lang w:val="ru-RU" w:eastAsia="zh-CN" w:bidi="ar"/>
+        </w:rPr>
+      </w:pPr>
+      <w:r>
+        <w:rPr>
+          <w:rFonts w:hint="default" w:ascii="Times New Roman" w:hAnsi="Times New Roman" w:eastAsia="monospace" w:cs="Times New Roman"/>
+          <w:kern w:val="0"/>
+          <w:sz w:val="26"/>
+          <w:szCs w:val="26"/>
+          <w:lang w:val="ru-RU" w:eastAsia="zh-CN" w:bidi="ar"/>
+        </w:rPr>
+        <w:t xml:space="preserve">        if @first_param = 0 then</w:t>
+      </w:r>
+    </w:p>
+    <w:p>
+      <w:pPr>
+        <w:keepNext w:val="0"/>
+        <w:keepLines w:val="0"/>
+        <w:widowControl/>
+        <w:suppressLineNumbers w:val="0"/>
+        <w:jc w:val="left"/>
+        <w:rPr>
+          <w:rFonts w:hint="default" w:ascii="Times New Roman" w:hAnsi="Times New Roman" w:eastAsia="monospace" w:cs="Times New Roman"/>
+          <w:kern w:val="0"/>
+          <w:sz w:val="26"/>
+          <w:szCs w:val="26"/>
+          <w:lang w:val="ru-RU" w:eastAsia="zh-CN" w:bidi="ar"/>
+        </w:rPr>
+      </w:pPr>
+      <w:r>
+        <w:rPr>
+          <w:rFonts w:hint="default" w:ascii="Times New Roman" w:hAnsi="Times New Roman" w:eastAsia="monospace" w:cs="Times New Roman"/>
+          <w:kern w:val="0"/>
+          <w:sz w:val="26"/>
+          <w:szCs w:val="26"/>
+          <w:lang w:val="ru-RU" w:eastAsia="zh-CN" w:bidi="ar"/>
+        </w:rPr>
+        <w:t xml:space="preserve">            set @input = concat(@input, " where regexp_like(a.Name, '.*(", _Author, ").*')");</w:t>
+      </w:r>
+    </w:p>
+    <w:p>
+      <w:pPr>
+        <w:keepNext w:val="0"/>
+        <w:keepLines w:val="0"/>
+        <w:widowControl/>
+        <w:suppressLineNumbers w:val="0"/>
+        <w:jc w:val="left"/>
+        <w:rPr>
+          <w:rFonts w:hint="default" w:ascii="Times New Roman" w:hAnsi="Times New Roman" w:eastAsia="monospace" w:cs="Times New Roman"/>
+          <w:kern w:val="0"/>
+          <w:sz w:val="26"/>
+          <w:szCs w:val="26"/>
+          <w:lang w:val="ru-RU" w:eastAsia="zh-CN" w:bidi="ar"/>
+        </w:rPr>
+      </w:pPr>
+      <w:r>
+        <w:rPr>
+          <w:rFonts w:hint="default" w:ascii="Times New Roman" w:hAnsi="Times New Roman" w:eastAsia="monospace" w:cs="Times New Roman"/>
+          <w:kern w:val="0"/>
+          <w:sz w:val="26"/>
+          <w:szCs w:val="26"/>
+          <w:lang w:val="ru-RU" w:eastAsia="zh-CN" w:bidi="ar"/>
+        </w:rPr>
+        <w:t xml:space="preserve">            set @first_param = 1;</w:t>
+      </w:r>
+    </w:p>
+    <w:p>
+      <w:pPr>
+        <w:keepNext w:val="0"/>
+        <w:keepLines w:val="0"/>
+        <w:widowControl/>
+        <w:suppressLineNumbers w:val="0"/>
+        <w:jc w:val="left"/>
+        <w:rPr>
+          <w:rFonts w:hint="default" w:ascii="Times New Roman" w:hAnsi="Times New Roman" w:eastAsia="monospace" w:cs="Times New Roman"/>
+          <w:kern w:val="0"/>
+          <w:sz w:val="26"/>
+          <w:szCs w:val="26"/>
+          <w:lang w:val="ru-RU" w:eastAsia="zh-CN" w:bidi="ar"/>
+        </w:rPr>
+      </w:pPr>
+      <w:r>
+        <w:rPr>
+          <w:rFonts w:hint="default" w:ascii="Times New Roman" w:hAnsi="Times New Roman" w:eastAsia="monospace" w:cs="Times New Roman"/>
+          <w:kern w:val="0"/>
+          <w:sz w:val="26"/>
+          <w:szCs w:val="26"/>
+          <w:lang w:val="ru-RU" w:eastAsia="zh-CN" w:bidi="ar"/>
+        </w:rPr>
+        <w:t xml:space="preserve">        else</w:t>
+      </w:r>
+    </w:p>
+    <w:p>
+      <w:pPr>
+        <w:keepNext w:val="0"/>
+        <w:keepLines w:val="0"/>
+        <w:widowControl/>
+        <w:suppressLineNumbers w:val="0"/>
+        <w:jc w:val="left"/>
+        <w:rPr>
+          <w:rFonts w:hint="default" w:ascii="Times New Roman" w:hAnsi="Times New Roman" w:eastAsia="monospace" w:cs="Times New Roman"/>
+          <w:kern w:val="0"/>
+          <w:sz w:val="26"/>
+          <w:szCs w:val="26"/>
+          <w:lang w:val="ru-RU" w:eastAsia="zh-CN" w:bidi="ar"/>
+        </w:rPr>
+      </w:pPr>
+      <w:r>
+        <w:rPr>
+          <w:rFonts w:hint="default" w:ascii="Times New Roman" w:hAnsi="Times New Roman" w:eastAsia="monospace" w:cs="Times New Roman"/>
+          <w:kern w:val="0"/>
+          <w:sz w:val="26"/>
+          <w:szCs w:val="26"/>
+          <w:lang w:val="ru-RU" w:eastAsia="zh-CN" w:bidi="ar"/>
+        </w:rPr>
+        <w:t xml:space="preserve">            set @input = concat(@input, " and regexp_like(a.Name, '.*(", _Author, ").*')");</w:t>
+      </w:r>
+    </w:p>
+    <w:p>
+      <w:pPr>
+        <w:keepNext w:val="0"/>
+        <w:keepLines w:val="0"/>
+        <w:widowControl/>
+        <w:suppressLineNumbers w:val="0"/>
+        <w:jc w:val="left"/>
+        <w:rPr>
+          <w:rFonts w:hint="default" w:ascii="Times New Roman" w:hAnsi="Times New Roman" w:eastAsia="monospace" w:cs="Times New Roman"/>
+          <w:kern w:val="0"/>
+          <w:sz w:val="26"/>
+          <w:szCs w:val="26"/>
+          <w:lang w:val="ru-RU" w:eastAsia="zh-CN" w:bidi="ar"/>
+        </w:rPr>
+      </w:pPr>
+      <w:r>
+        <w:rPr>
+          <w:rFonts w:hint="default" w:ascii="Times New Roman" w:hAnsi="Times New Roman" w:eastAsia="monospace" w:cs="Times New Roman"/>
+          <w:kern w:val="0"/>
+          <w:sz w:val="26"/>
+          <w:szCs w:val="26"/>
+          <w:lang w:val="ru-RU" w:eastAsia="zh-CN" w:bidi="ar"/>
+        </w:rPr>
+        <w:t xml:space="preserve">        end if;</w:t>
+      </w:r>
+    </w:p>
+    <w:p>
+      <w:pPr>
+        <w:keepNext w:val="0"/>
+        <w:keepLines w:val="0"/>
+        <w:widowControl/>
+        <w:suppressLineNumbers w:val="0"/>
+        <w:jc w:val="left"/>
+        <w:rPr>
+          <w:rFonts w:hint="default" w:ascii="Times New Roman" w:hAnsi="Times New Roman" w:eastAsia="monospace" w:cs="Times New Roman"/>
+          <w:kern w:val="0"/>
+          <w:sz w:val="26"/>
+          <w:szCs w:val="26"/>
+          <w:lang w:val="ru-RU" w:eastAsia="zh-CN" w:bidi="ar"/>
+        </w:rPr>
+      </w:pPr>
+      <w:r>
+        <w:rPr>
+          <w:rFonts w:hint="default" w:ascii="Times New Roman" w:hAnsi="Times New Roman" w:eastAsia="monospace" w:cs="Times New Roman"/>
+          <w:kern w:val="0"/>
+          <w:sz w:val="26"/>
+          <w:szCs w:val="26"/>
+          <w:lang w:val="ru-RU" w:eastAsia="zh-CN" w:bidi="ar"/>
+        </w:rPr>
+        <w:t xml:space="preserve">    end if;</w:t>
+      </w:r>
+    </w:p>
+    <w:p>
+      <w:pPr>
+        <w:keepNext w:val="0"/>
+        <w:keepLines w:val="0"/>
+        <w:widowControl/>
+        <w:suppressLineNumbers w:val="0"/>
+        <w:jc w:val="left"/>
+        <w:rPr>
+          <w:rFonts w:hint="default" w:ascii="Times New Roman" w:hAnsi="Times New Roman" w:eastAsia="monospace" w:cs="Times New Roman"/>
+          <w:kern w:val="0"/>
+          <w:sz w:val="26"/>
+          <w:szCs w:val="26"/>
+          <w:lang w:val="ru-RU" w:eastAsia="zh-CN" w:bidi="ar"/>
+        </w:rPr>
+      </w:pPr>
+      <w:r>
+        <w:rPr>
+          <w:rFonts w:hint="default" w:ascii="Times New Roman" w:hAnsi="Times New Roman" w:eastAsia="monospace" w:cs="Times New Roman"/>
+          <w:kern w:val="0"/>
+          <w:sz w:val="26"/>
+          <w:szCs w:val="26"/>
+          <w:lang w:val="ru-RU" w:eastAsia="zh-CN" w:bidi="ar"/>
+        </w:rPr>
+        <w:t xml:space="preserve">    if _Album is not NULL then </w:t>
+      </w:r>
+    </w:p>
+    <w:p>
+      <w:pPr>
+        <w:keepNext w:val="0"/>
+        <w:keepLines w:val="0"/>
+        <w:widowControl/>
+        <w:suppressLineNumbers w:val="0"/>
+        <w:jc w:val="left"/>
+        <w:rPr>
+          <w:rFonts w:hint="default" w:ascii="Times New Roman" w:hAnsi="Times New Roman" w:eastAsia="monospace" w:cs="Times New Roman"/>
+          <w:kern w:val="0"/>
+          <w:sz w:val="26"/>
+          <w:szCs w:val="26"/>
+          <w:lang w:val="ru-RU" w:eastAsia="zh-CN" w:bidi="ar"/>
+        </w:rPr>
+      </w:pPr>
+      <w:r>
+        <w:rPr>
+          <w:rFonts w:hint="default" w:ascii="Times New Roman" w:hAnsi="Times New Roman" w:eastAsia="monospace" w:cs="Times New Roman"/>
+          <w:kern w:val="0"/>
+          <w:sz w:val="26"/>
+          <w:szCs w:val="26"/>
+          <w:lang w:val="ru-RU" w:eastAsia="zh-CN" w:bidi="ar"/>
+        </w:rPr>
+        <w:t xml:space="preserve">        if @first_param = 0 then</w:t>
+      </w:r>
+    </w:p>
+    <w:p>
+      <w:pPr>
+        <w:keepNext w:val="0"/>
+        <w:keepLines w:val="0"/>
+        <w:widowControl/>
+        <w:suppressLineNumbers w:val="0"/>
+        <w:jc w:val="left"/>
+        <w:rPr>
+          <w:rFonts w:hint="default" w:ascii="Times New Roman" w:hAnsi="Times New Roman" w:eastAsia="monospace" w:cs="Times New Roman"/>
+          <w:kern w:val="0"/>
+          <w:sz w:val="26"/>
+          <w:szCs w:val="26"/>
+          <w:lang w:val="ru-RU" w:eastAsia="zh-CN" w:bidi="ar"/>
+        </w:rPr>
+      </w:pPr>
+      <w:r>
+        <w:rPr>
+          <w:rFonts w:hint="default" w:ascii="Times New Roman" w:hAnsi="Times New Roman" w:eastAsia="monospace" w:cs="Times New Roman"/>
+          <w:kern w:val="0"/>
+          <w:sz w:val="26"/>
+          <w:szCs w:val="26"/>
+          <w:lang w:val="ru-RU" w:eastAsia="zh-CN" w:bidi="ar"/>
+        </w:rPr>
+        <w:t xml:space="preserve">            set @input = concat(@input, " where regexp_like(al.Name, '.*(", _Album, ").*')");</w:t>
+      </w:r>
+    </w:p>
+    <w:p>
+      <w:pPr>
+        <w:keepNext w:val="0"/>
+        <w:keepLines w:val="0"/>
+        <w:widowControl/>
+        <w:suppressLineNumbers w:val="0"/>
+        <w:jc w:val="left"/>
+        <w:rPr>
+          <w:rFonts w:hint="default" w:ascii="Times New Roman" w:hAnsi="Times New Roman" w:eastAsia="monospace" w:cs="Times New Roman"/>
+          <w:kern w:val="0"/>
+          <w:sz w:val="26"/>
+          <w:szCs w:val="26"/>
+          <w:lang w:val="ru-RU" w:eastAsia="zh-CN" w:bidi="ar"/>
+        </w:rPr>
+      </w:pPr>
+      <w:r>
+        <w:rPr>
+          <w:rFonts w:hint="default" w:ascii="Times New Roman" w:hAnsi="Times New Roman" w:eastAsia="monospace" w:cs="Times New Roman"/>
+          <w:kern w:val="0"/>
+          <w:sz w:val="26"/>
+          <w:szCs w:val="26"/>
+          <w:lang w:val="ru-RU" w:eastAsia="zh-CN" w:bidi="ar"/>
+        </w:rPr>
+        <w:t xml:space="preserve">            set @first_param = 1;</w:t>
+      </w:r>
+    </w:p>
+    <w:p>
+      <w:pPr>
+        <w:keepNext w:val="0"/>
+        <w:keepLines w:val="0"/>
+        <w:widowControl/>
+        <w:suppressLineNumbers w:val="0"/>
+        <w:jc w:val="left"/>
+        <w:rPr>
+          <w:rFonts w:hint="default" w:ascii="Times New Roman" w:hAnsi="Times New Roman" w:eastAsia="monospace" w:cs="Times New Roman"/>
+          <w:kern w:val="0"/>
+          <w:sz w:val="26"/>
+          <w:szCs w:val="26"/>
+          <w:lang w:val="ru-RU" w:eastAsia="zh-CN" w:bidi="ar"/>
+        </w:rPr>
+      </w:pPr>
+      <w:r>
+        <w:rPr>
+          <w:rFonts w:hint="default" w:ascii="Times New Roman" w:hAnsi="Times New Roman" w:eastAsia="monospace" w:cs="Times New Roman"/>
+          <w:kern w:val="0"/>
+          <w:sz w:val="26"/>
+          <w:szCs w:val="26"/>
+          <w:lang w:val="ru-RU" w:eastAsia="zh-CN" w:bidi="ar"/>
+        </w:rPr>
+        <w:t xml:space="preserve">        else</w:t>
+      </w:r>
+    </w:p>
+    <w:p>
+      <w:pPr>
+        <w:keepNext w:val="0"/>
+        <w:keepLines w:val="0"/>
+        <w:widowControl/>
+        <w:suppressLineNumbers w:val="0"/>
+        <w:jc w:val="left"/>
+        <w:rPr>
+          <w:rFonts w:hint="default" w:ascii="Times New Roman" w:hAnsi="Times New Roman" w:eastAsia="monospace" w:cs="Times New Roman"/>
+          <w:kern w:val="0"/>
+          <w:sz w:val="26"/>
+          <w:szCs w:val="26"/>
+          <w:lang w:val="ru-RU" w:eastAsia="zh-CN" w:bidi="ar"/>
+        </w:rPr>
+      </w:pPr>
+      <w:r>
+        <w:rPr>
+          <w:rFonts w:hint="default" w:ascii="Times New Roman" w:hAnsi="Times New Roman" w:eastAsia="monospace" w:cs="Times New Roman"/>
+          <w:kern w:val="0"/>
+          <w:sz w:val="26"/>
+          <w:szCs w:val="26"/>
+          <w:lang w:val="ru-RU" w:eastAsia="zh-CN" w:bidi="ar"/>
+        </w:rPr>
+        <w:t xml:space="preserve">            set @input = concat(@input, " and regexp_like(al.Name, '.*(", _Album, ").*')");</w:t>
+      </w:r>
+    </w:p>
+    <w:p>
+      <w:pPr>
+        <w:keepNext w:val="0"/>
+        <w:keepLines w:val="0"/>
+        <w:widowControl/>
+        <w:suppressLineNumbers w:val="0"/>
+        <w:jc w:val="left"/>
+        <w:rPr>
+          <w:rFonts w:hint="default" w:ascii="Times New Roman" w:hAnsi="Times New Roman" w:eastAsia="monospace" w:cs="Times New Roman"/>
+          <w:kern w:val="0"/>
+          <w:sz w:val="26"/>
+          <w:szCs w:val="26"/>
+          <w:lang w:val="ru-RU" w:eastAsia="zh-CN" w:bidi="ar"/>
+        </w:rPr>
+      </w:pPr>
+      <w:r>
+        <w:rPr>
+          <w:rFonts w:hint="default" w:ascii="Times New Roman" w:hAnsi="Times New Roman" w:eastAsia="monospace" w:cs="Times New Roman"/>
+          <w:kern w:val="0"/>
+          <w:sz w:val="26"/>
+          <w:szCs w:val="26"/>
+          <w:lang w:val="ru-RU" w:eastAsia="zh-CN" w:bidi="ar"/>
+        </w:rPr>
+        <w:t xml:space="preserve">        end if;</w:t>
+      </w:r>
+    </w:p>
+    <w:p>
+      <w:pPr>
+        <w:keepNext w:val="0"/>
+        <w:keepLines w:val="0"/>
+        <w:widowControl/>
+        <w:suppressLineNumbers w:val="0"/>
+        <w:jc w:val="left"/>
+        <w:rPr>
+          <w:rFonts w:hint="default" w:ascii="Times New Roman" w:hAnsi="Times New Roman" w:eastAsia="monospace" w:cs="Times New Roman"/>
+          <w:kern w:val="0"/>
+          <w:sz w:val="26"/>
+          <w:szCs w:val="26"/>
+          <w:lang w:val="ru-RU" w:eastAsia="zh-CN" w:bidi="ar"/>
+        </w:rPr>
+      </w:pPr>
+      <w:r>
+        <w:rPr>
+          <w:rFonts w:hint="default" w:ascii="Times New Roman" w:hAnsi="Times New Roman" w:eastAsia="monospace" w:cs="Times New Roman"/>
+          <w:kern w:val="0"/>
+          <w:sz w:val="26"/>
+          <w:szCs w:val="26"/>
+          <w:lang w:val="ru-RU" w:eastAsia="zh-CN" w:bidi="ar"/>
+        </w:rPr>
+        <w:t xml:space="preserve">    end if;</w:t>
+      </w:r>
+    </w:p>
+    <w:p>
+      <w:pPr>
+        <w:keepNext w:val="0"/>
+        <w:keepLines w:val="0"/>
+        <w:widowControl/>
+        <w:suppressLineNumbers w:val="0"/>
+        <w:jc w:val="left"/>
+        <w:rPr>
+          <w:rFonts w:hint="default" w:ascii="Times New Roman" w:hAnsi="Times New Roman" w:eastAsia="monospace" w:cs="Times New Roman"/>
+          <w:kern w:val="0"/>
+          <w:sz w:val="26"/>
+          <w:szCs w:val="26"/>
+          <w:lang w:val="ru-RU" w:eastAsia="zh-CN" w:bidi="ar"/>
+        </w:rPr>
+      </w:pPr>
+      <w:r>
+        <w:rPr>
+          <w:rFonts w:hint="default" w:ascii="Times New Roman" w:hAnsi="Times New Roman" w:eastAsia="monospace" w:cs="Times New Roman"/>
+          <w:kern w:val="0"/>
+          <w:sz w:val="26"/>
+          <w:szCs w:val="26"/>
+          <w:lang w:val="ru-RU" w:eastAsia="zh-CN" w:bidi="ar"/>
+        </w:rPr>
+        <w:t xml:space="preserve">    if _Genre is not NULL then </w:t>
+      </w:r>
+    </w:p>
+    <w:p>
+      <w:pPr>
+        <w:keepNext w:val="0"/>
+        <w:keepLines w:val="0"/>
+        <w:widowControl/>
+        <w:suppressLineNumbers w:val="0"/>
+        <w:jc w:val="left"/>
+        <w:rPr>
+          <w:rFonts w:hint="default" w:ascii="Times New Roman" w:hAnsi="Times New Roman" w:eastAsia="monospace" w:cs="Times New Roman"/>
+          <w:kern w:val="0"/>
+          <w:sz w:val="26"/>
+          <w:szCs w:val="26"/>
+          <w:lang w:val="ru-RU" w:eastAsia="zh-CN" w:bidi="ar"/>
+        </w:rPr>
+      </w:pPr>
+      <w:r>
+        <w:rPr>
+          <w:rFonts w:hint="default" w:ascii="Times New Roman" w:hAnsi="Times New Roman" w:eastAsia="monospace" w:cs="Times New Roman"/>
+          <w:kern w:val="0"/>
+          <w:sz w:val="26"/>
+          <w:szCs w:val="26"/>
+          <w:lang w:val="ru-RU" w:eastAsia="zh-CN" w:bidi="ar"/>
+        </w:rPr>
+        <w:t xml:space="preserve">        if @first_param = 0 then</w:t>
+      </w:r>
+    </w:p>
+    <w:p>
+      <w:pPr>
+        <w:keepNext w:val="0"/>
+        <w:keepLines w:val="0"/>
+        <w:widowControl/>
+        <w:suppressLineNumbers w:val="0"/>
+        <w:jc w:val="left"/>
+        <w:rPr>
+          <w:rFonts w:hint="default" w:ascii="Times New Roman" w:hAnsi="Times New Roman" w:eastAsia="monospace" w:cs="Times New Roman"/>
+          <w:kern w:val="0"/>
+          <w:sz w:val="26"/>
+          <w:szCs w:val="26"/>
+          <w:lang w:val="ru-RU" w:eastAsia="zh-CN" w:bidi="ar"/>
+        </w:rPr>
+      </w:pPr>
+      <w:r>
+        <w:rPr>
+          <w:rFonts w:hint="default" w:ascii="Times New Roman" w:hAnsi="Times New Roman" w:eastAsia="monospace" w:cs="Times New Roman"/>
+          <w:kern w:val="0"/>
+          <w:sz w:val="26"/>
+          <w:szCs w:val="26"/>
+          <w:lang w:val="ru-RU" w:eastAsia="zh-CN" w:bidi="ar"/>
+        </w:rPr>
+        <w:t xml:space="preserve">            set @input = concat(@input, " where regexp_like(g.Name, '.*(", _Genre, ").*')");</w:t>
+      </w:r>
+    </w:p>
+    <w:p>
+      <w:pPr>
+        <w:keepNext w:val="0"/>
+        <w:keepLines w:val="0"/>
+        <w:widowControl/>
+        <w:suppressLineNumbers w:val="0"/>
+        <w:jc w:val="left"/>
+        <w:rPr>
+          <w:rFonts w:hint="default" w:ascii="Times New Roman" w:hAnsi="Times New Roman" w:eastAsia="monospace" w:cs="Times New Roman"/>
+          <w:kern w:val="0"/>
+          <w:sz w:val="26"/>
+          <w:szCs w:val="26"/>
+          <w:lang w:val="ru-RU" w:eastAsia="zh-CN" w:bidi="ar"/>
+        </w:rPr>
+      </w:pPr>
+      <w:r>
+        <w:rPr>
+          <w:rFonts w:hint="default" w:ascii="Times New Roman" w:hAnsi="Times New Roman" w:eastAsia="monospace" w:cs="Times New Roman"/>
+          <w:kern w:val="0"/>
+          <w:sz w:val="26"/>
+          <w:szCs w:val="26"/>
+          <w:lang w:val="ru-RU" w:eastAsia="zh-CN" w:bidi="ar"/>
+        </w:rPr>
+        <w:t xml:space="preserve">            set @first_param = 1;</w:t>
+      </w:r>
+    </w:p>
+    <w:p>
+      <w:pPr>
+        <w:keepNext w:val="0"/>
+        <w:keepLines w:val="0"/>
+        <w:widowControl/>
+        <w:suppressLineNumbers w:val="0"/>
+        <w:jc w:val="left"/>
+        <w:rPr>
+          <w:rFonts w:hint="default" w:ascii="Times New Roman" w:hAnsi="Times New Roman" w:eastAsia="monospace" w:cs="Times New Roman"/>
+          <w:kern w:val="0"/>
+          <w:sz w:val="26"/>
+          <w:szCs w:val="26"/>
+          <w:lang w:val="ru-RU" w:eastAsia="zh-CN" w:bidi="ar"/>
+        </w:rPr>
+      </w:pPr>
+      <w:r>
+        <w:rPr>
+          <w:rFonts w:hint="default" w:ascii="Times New Roman" w:hAnsi="Times New Roman" w:eastAsia="monospace" w:cs="Times New Roman"/>
+          <w:kern w:val="0"/>
+          <w:sz w:val="26"/>
+          <w:szCs w:val="26"/>
+          <w:lang w:val="ru-RU" w:eastAsia="zh-CN" w:bidi="ar"/>
+        </w:rPr>
+        <w:t xml:space="preserve">        else</w:t>
+      </w:r>
+    </w:p>
+    <w:p>
+      <w:pPr>
+        <w:keepNext w:val="0"/>
+        <w:keepLines w:val="0"/>
+        <w:widowControl/>
+        <w:suppressLineNumbers w:val="0"/>
+        <w:jc w:val="left"/>
+        <w:rPr>
+          <w:rFonts w:hint="default" w:ascii="Times New Roman" w:hAnsi="Times New Roman" w:eastAsia="monospace" w:cs="Times New Roman"/>
+          <w:kern w:val="0"/>
+          <w:sz w:val="26"/>
+          <w:szCs w:val="26"/>
+          <w:lang w:val="ru-RU" w:eastAsia="zh-CN" w:bidi="ar"/>
+        </w:rPr>
+      </w:pPr>
+      <w:r>
+        <w:rPr>
+          <w:rFonts w:hint="default" w:ascii="Times New Roman" w:hAnsi="Times New Roman" w:eastAsia="monospace" w:cs="Times New Roman"/>
+          <w:kern w:val="0"/>
+          <w:sz w:val="26"/>
+          <w:szCs w:val="26"/>
+          <w:lang w:val="ru-RU" w:eastAsia="zh-CN" w:bidi="ar"/>
+        </w:rPr>
+        <w:t xml:space="preserve">            set @input = concat(@input, " and regexp_like(g.Name, '.*(", _Genre, ").*')");</w:t>
+      </w:r>
+    </w:p>
+    <w:p>
+      <w:pPr>
+        <w:keepNext w:val="0"/>
+        <w:keepLines w:val="0"/>
+        <w:widowControl/>
+        <w:suppressLineNumbers w:val="0"/>
+        <w:jc w:val="left"/>
+        <w:rPr>
+          <w:rFonts w:hint="default" w:ascii="Times New Roman" w:hAnsi="Times New Roman" w:eastAsia="monospace" w:cs="Times New Roman"/>
+          <w:kern w:val="0"/>
+          <w:sz w:val="26"/>
+          <w:szCs w:val="26"/>
+          <w:lang w:val="ru-RU" w:eastAsia="zh-CN" w:bidi="ar"/>
+        </w:rPr>
+      </w:pPr>
+      <w:r>
+        <w:rPr>
+          <w:rFonts w:hint="default" w:ascii="Times New Roman" w:hAnsi="Times New Roman" w:eastAsia="monospace" w:cs="Times New Roman"/>
+          <w:kern w:val="0"/>
+          <w:sz w:val="26"/>
+          <w:szCs w:val="26"/>
+          <w:lang w:val="ru-RU" w:eastAsia="zh-CN" w:bidi="ar"/>
+        </w:rPr>
+        <w:t xml:space="preserve">        end if;</w:t>
+      </w:r>
+    </w:p>
+    <w:p>
+      <w:pPr>
+        <w:keepNext w:val="0"/>
+        <w:keepLines w:val="0"/>
+        <w:widowControl/>
+        <w:suppressLineNumbers w:val="0"/>
+        <w:jc w:val="left"/>
+        <w:rPr>
+          <w:rFonts w:hint="default" w:ascii="Times New Roman" w:hAnsi="Times New Roman" w:eastAsia="monospace" w:cs="Times New Roman"/>
+          <w:kern w:val="0"/>
+          <w:sz w:val="26"/>
+          <w:szCs w:val="26"/>
+          <w:lang w:val="ru-RU" w:eastAsia="zh-CN" w:bidi="ar"/>
+        </w:rPr>
+      </w:pPr>
+      <w:r>
+        <w:rPr>
+          <w:rFonts w:hint="default" w:ascii="Times New Roman" w:hAnsi="Times New Roman" w:eastAsia="monospace" w:cs="Times New Roman"/>
+          <w:kern w:val="0"/>
+          <w:sz w:val="26"/>
+          <w:szCs w:val="26"/>
+          <w:lang w:val="ru-RU" w:eastAsia="zh-CN" w:bidi="ar"/>
+        </w:rPr>
+        <w:t xml:space="preserve">    end if;</w:t>
+      </w:r>
+    </w:p>
+    <w:p>
+      <w:pPr>
+        <w:keepNext w:val="0"/>
+        <w:keepLines w:val="0"/>
+        <w:widowControl/>
+        <w:suppressLineNumbers w:val="0"/>
+        <w:jc w:val="left"/>
+        <w:rPr>
+          <w:rFonts w:hint="default" w:ascii="Times New Roman" w:hAnsi="Times New Roman" w:eastAsia="monospace" w:cs="Times New Roman"/>
+          <w:kern w:val="0"/>
+          <w:sz w:val="26"/>
+          <w:szCs w:val="26"/>
+          <w:lang w:val="ru-RU" w:eastAsia="zh-CN" w:bidi="ar"/>
+        </w:rPr>
+      </w:pPr>
+      <w:r>
+        <w:rPr>
+          <w:rFonts w:hint="default" w:ascii="Times New Roman" w:hAnsi="Times New Roman" w:eastAsia="monospace" w:cs="Times New Roman"/>
+          <w:kern w:val="0"/>
+          <w:sz w:val="26"/>
+          <w:szCs w:val="26"/>
+          <w:lang w:val="ru-RU" w:eastAsia="zh-CN" w:bidi="ar"/>
+        </w:rPr>
+        <w:t xml:space="preserve">    if _Song is not NULL then</w:t>
+      </w:r>
+    </w:p>
+    <w:p>
+      <w:pPr>
+        <w:keepNext w:val="0"/>
+        <w:keepLines w:val="0"/>
+        <w:widowControl/>
+        <w:suppressLineNumbers w:val="0"/>
+        <w:jc w:val="left"/>
+        <w:rPr>
+          <w:rFonts w:hint="default" w:ascii="Times New Roman" w:hAnsi="Times New Roman" w:eastAsia="monospace" w:cs="Times New Roman"/>
+          <w:kern w:val="0"/>
+          <w:sz w:val="26"/>
+          <w:szCs w:val="26"/>
+          <w:lang w:val="ru-RU" w:eastAsia="zh-CN" w:bidi="ar"/>
+        </w:rPr>
+      </w:pPr>
+      <w:r>
+        <w:rPr>
+          <w:rFonts w:hint="default" w:ascii="Times New Roman" w:hAnsi="Times New Roman" w:eastAsia="monospace" w:cs="Times New Roman"/>
+          <w:kern w:val="0"/>
+          <w:sz w:val="26"/>
+          <w:szCs w:val="26"/>
+          <w:lang w:val="ru-RU" w:eastAsia="zh-CN" w:bidi="ar"/>
+        </w:rPr>
+        <w:t xml:space="preserve">        if @first_param = 0 then</w:t>
+      </w:r>
+    </w:p>
+    <w:p>
+      <w:pPr>
+        <w:keepNext w:val="0"/>
+        <w:keepLines w:val="0"/>
+        <w:widowControl/>
+        <w:suppressLineNumbers w:val="0"/>
+        <w:jc w:val="left"/>
+        <w:rPr>
+          <w:rFonts w:hint="default" w:ascii="Times New Roman" w:hAnsi="Times New Roman" w:eastAsia="monospace" w:cs="Times New Roman"/>
+          <w:kern w:val="0"/>
+          <w:sz w:val="26"/>
+          <w:szCs w:val="26"/>
+          <w:lang w:val="ru-RU" w:eastAsia="zh-CN" w:bidi="ar"/>
+        </w:rPr>
+      </w:pPr>
+      <w:r>
+        <w:rPr>
+          <w:rFonts w:hint="default" w:ascii="Times New Roman" w:hAnsi="Times New Roman" w:eastAsia="monospace" w:cs="Times New Roman"/>
+          <w:kern w:val="0"/>
+          <w:sz w:val="26"/>
+          <w:szCs w:val="26"/>
+          <w:lang w:val="ru-RU" w:eastAsia="zh-CN" w:bidi="ar"/>
+        </w:rPr>
+        <w:t xml:space="preserve">            set @input = concat(@input, " where regexp_like(s.Name, '.*(", _Song, ").*')");</w:t>
+      </w:r>
+    </w:p>
+    <w:p>
+      <w:pPr>
+        <w:keepNext w:val="0"/>
+        <w:keepLines w:val="0"/>
+        <w:widowControl/>
+        <w:suppressLineNumbers w:val="0"/>
+        <w:jc w:val="left"/>
+        <w:rPr>
+          <w:rFonts w:hint="default" w:ascii="Times New Roman" w:hAnsi="Times New Roman" w:eastAsia="monospace" w:cs="Times New Roman"/>
+          <w:kern w:val="0"/>
+          <w:sz w:val="26"/>
+          <w:szCs w:val="26"/>
+          <w:lang w:val="ru-RU" w:eastAsia="zh-CN" w:bidi="ar"/>
+        </w:rPr>
+      </w:pPr>
+      <w:r>
+        <w:rPr>
+          <w:rFonts w:hint="default" w:ascii="Times New Roman" w:hAnsi="Times New Roman" w:eastAsia="monospace" w:cs="Times New Roman"/>
+          <w:kern w:val="0"/>
+          <w:sz w:val="26"/>
+          <w:szCs w:val="26"/>
+          <w:lang w:val="ru-RU" w:eastAsia="zh-CN" w:bidi="ar"/>
+        </w:rPr>
+        <w:t xml:space="preserve">            set @first_param = 1;</w:t>
+      </w:r>
+    </w:p>
+    <w:p>
+      <w:pPr>
+        <w:keepNext w:val="0"/>
+        <w:keepLines w:val="0"/>
+        <w:widowControl/>
+        <w:suppressLineNumbers w:val="0"/>
+        <w:jc w:val="left"/>
+        <w:rPr>
+          <w:rFonts w:hint="default" w:ascii="Times New Roman" w:hAnsi="Times New Roman" w:eastAsia="monospace" w:cs="Times New Roman"/>
+          <w:kern w:val="0"/>
+          <w:sz w:val="26"/>
+          <w:szCs w:val="26"/>
+          <w:lang w:val="ru-RU" w:eastAsia="zh-CN" w:bidi="ar"/>
+        </w:rPr>
+      </w:pPr>
+      <w:r>
+        <w:rPr>
+          <w:rFonts w:hint="default" w:ascii="Times New Roman" w:hAnsi="Times New Roman" w:eastAsia="monospace" w:cs="Times New Roman"/>
+          <w:kern w:val="0"/>
+          <w:sz w:val="26"/>
+          <w:szCs w:val="26"/>
+          <w:lang w:val="ru-RU" w:eastAsia="zh-CN" w:bidi="ar"/>
+        </w:rPr>
+        <w:t xml:space="preserve">        else</w:t>
+      </w:r>
+    </w:p>
+    <w:p>
+      <w:pPr>
+        <w:keepNext w:val="0"/>
+        <w:keepLines w:val="0"/>
+        <w:widowControl/>
+        <w:suppressLineNumbers w:val="0"/>
+        <w:jc w:val="left"/>
+        <w:rPr>
+          <w:rFonts w:hint="default" w:ascii="Times New Roman" w:hAnsi="Times New Roman" w:eastAsia="monospace" w:cs="Times New Roman"/>
+          <w:kern w:val="0"/>
+          <w:sz w:val="26"/>
+          <w:szCs w:val="26"/>
+          <w:lang w:val="ru-RU" w:eastAsia="zh-CN" w:bidi="ar"/>
+        </w:rPr>
+      </w:pPr>
+      <w:r>
+        <w:rPr>
+          <w:rFonts w:hint="default" w:ascii="Times New Roman" w:hAnsi="Times New Roman" w:eastAsia="monospace" w:cs="Times New Roman"/>
+          <w:kern w:val="0"/>
+          <w:sz w:val="26"/>
+          <w:szCs w:val="26"/>
+          <w:lang w:val="ru-RU" w:eastAsia="zh-CN" w:bidi="ar"/>
+        </w:rPr>
+        <w:t xml:space="preserve">            set @input = concat(@input, " and regexp_like(s.Name, '.*(", _Song, ").*')");</w:t>
+      </w:r>
+    </w:p>
+    <w:p>
+      <w:pPr>
+        <w:keepNext w:val="0"/>
+        <w:keepLines w:val="0"/>
+        <w:widowControl/>
+        <w:suppressLineNumbers w:val="0"/>
+        <w:jc w:val="left"/>
+        <w:rPr>
+          <w:rFonts w:hint="default" w:ascii="Times New Roman" w:hAnsi="Times New Roman" w:eastAsia="monospace" w:cs="Times New Roman"/>
+          <w:kern w:val="0"/>
+          <w:sz w:val="26"/>
+          <w:szCs w:val="26"/>
+          <w:lang w:val="ru-RU" w:eastAsia="zh-CN" w:bidi="ar"/>
+        </w:rPr>
+      </w:pPr>
+      <w:r>
+        <w:rPr>
+          <w:rFonts w:hint="default" w:ascii="Times New Roman" w:hAnsi="Times New Roman" w:eastAsia="monospace" w:cs="Times New Roman"/>
+          <w:kern w:val="0"/>
+          <w:sz w:val="26"/>
+          <w:szCs w:val="26"/>
+          <w:lang w:val="ru-RU" w:eastAsia="zh-CN" w:bidi="ar"/>
+        </w:rPr>
+        <w:t xml:space="preserve">        end if;</w:t>
+      </w:r>
+    </w:p>
+    <w:p>
+      <w:pPr>
+        <w:keepNext w:val="0"/>
+        <w:keepLines w:val="0"/>
+        <w:widowControl/>
+        <w:suppressLineNumbers w:val="0"/>
+        <w:jc w:val="left"/>
+        <w:rPr>
+          <w:rFonts w:hint="default" w:ascii="Times New Roman" w:hAnsi="Times New Roman" w:eastAsia="monospace" w:cs="Times New Roman"/>
+          <w:kern w:val="0"/>
+          <w:sz w:val="26"/>
+          <w:szCs w:val="26"/>
+          <w:lang w:val="ru-RU" w:eastAsia="zh-CN" w:bidi="ar"/>
+        </w:rPr>
+      </w:pPr>
+      <w:r>
+        <w:rPr>
+          <w:rFonts w:hint="default" w:ascii="Times New Roman" w:hAnsi="Times New Roman" w:eastAsia="monospace" w:cs="Times New Roman"/>
+          <w:kern w:val="0"/>
+          <w:sz w:val="26"/>
+          <w:szCs w:val="26"/>
+          <w:lang w:val="ru-RU" w:eastAsia="zh-CN" w:bidi="ar"/>
+        </w:rPr>
+        <w:t xml:space="preserve">        /*select 'Song name detected' as '';*/</w:t>
+      </w:r>
+    </w:p>
+    <w:p>
+      <w:pPr>
+        <w:keepNext w:val="0"/>
+        <w:keepLines w:val="0"/>
+        <w:widowControl/>
+        <w:suppressLineNumbers w:val="0"/>
+        <w:jc w:val="left"/>
+        <w:rPr>
+          <w:rFonts w:hint="default" w:ascii="Times New Roman" w:hAnsi="Times New Roman" w:eastAsia="monospace" w:cs="Times New Roman"/>
+          <w:kern w:val="0"/>
+          <w:sz w:val="26"/>
+          <w:szCs w:val="26"/>
+          <w:lang w:val="ru-RU" w:eastAsia="zh-CN" w:bidi="ar"/>
+        </w:rPr>
+      </w:pPr>
+      <w:r>
+        <w:rPr>
+          <w:rFonts w:hint="default" w:ascii="Times New Roman" w:hAnsi="Times New Roman" w:eastAsia="monospace" w:cs="Times New Roman"/>
+          <w:kern w:val="0"/>
+          <w:sz w:val="26"/>
+          <w:szCs w:val="26"/>
+          <w:lang w:val="ru-RU" w:eastAsia="zh-CN" w:bidi="ar"/>
+        </w:rPr>
+        <w:t xml:space="preserve">    end if;</w:t>
+      </w:r>
+    </w:p>
+    <w:p>
+      <w:pPr>
+        <w:keepNext w:val="0"/>
+        <w:keepLines w:val="0"/>
+        <w:widowControl/>
+        <w:suppressLineNumbers w:val="0"/>
+        <w:jc w:val="left"/>
+        <w:rPr>
+          <w:rFonts w:hint="default" w:ascii="Times New Roman" w:hAnsi="Times New Roman" w:eastAsia="monospace" w:cs="Times New Roman"/>
+          <w:kern w:val="0"/>
+          <w:sz w:val="26"/>
+          <w:szCs w:val="26"/>
+          <w:lang w:val="ru-RU" w:eastAsia="zh-CN" w:bidi="ar"/>
+        </w:rPr>
+      </w:pPr>
+      <w:r>
+        <w:rPr>
+          <w:rFonts w:hint="default" w:ascii="Times New Roman" w:hAnsi="Times New Roman" w:eastAsia="monospace" w:cs="Times New Roman"/>
+          <w:kern w:val="0"/>
+          <w:sz w:val="26"/>
+          <w:szCs w:val="26"/>
+          <w:lang w:val="ru-RU" w:eastAsia="zh-CN" w:bidi="ar"/>
+        </w:rPr>
+        <w:t xml:space="preserve">    if _Release_date is not NULL then</w:t>
+      </w:r>
+    </w:p>
+    <w:p>
+      <w:pPr>
+        <w:keepNext w:val="0"/>
+        <w:keepLines w:val="0"/>
+        <w:widowControl/>
+        <w:suppressLineNumbers w:val="0"/>
+        <w:jc w:val="left"/>
+        <w:rPr>
+          <w:rFonts w:hint="default" w:ascii="Times New Roman" w:hAnsi="Times New Roman" w:eastAsia="monospace" w:cs="Times New Roman"/>
+          <w:kern w:val="0"/>
+          <w:sz w:val="26"/>
+          <w:szCs w:val="26"/>
+          <w:lang w:val="ru-RU" w:eastAsia="zh-CN" w:bidi="ar"/>
+        </w:rPr>
+      </w:pPr>
+      <w:r>
+        <w:rPr>
+          <w:rFonts w:hint="default" w:ascii="Times New Roman" w:hAnsi="Times New Roman" w:eastAsia="monospace" w:cs="Times New Roman"/>
+          <w:kern w:val="0"/>
+          <w:sz w:val="26"/>
+          <w:szCs w:val="26"/>
+          <w:lang w:val="ru-RU" w:eastAsia="zh-CN" w:bidi="ar"/>
+        </w:rPr>
+        <w:t xml:space="preserve">        if @first_param = 0 then</w:t>
+      </w:r>
+    </w:p>
+    <w:p>
+      <w:pPr>
+        <w:keepNext w:val="0"/>
+        <w:keepLines w:val="0"/>
+        <w:widowControl/>
+        <w:suppressLineNumbers w:val="0"/>
+        <w:jc w:val="left"/>
+        <w:rPr>
+          <w:rFonts w:hint="default" w:ascii="Times New Roman" w:hAnsi="Times New Roman" w:eastAsia="monospace" w:cs="Times New Roman"/>
+          <w:kern w:val="0"/>
+          <w:sz w:val="26"/>
+          <w:szCs w:val="26"/>
+          <w:lang w:val="ru-RU" w:eastAsia="zh-CN" w:bidi="ar"/>
+        </w:rPr>
+      </w:pPr>
+      <w:r>
+        <w:rPr>
+          <w:rFonts w:hint="default" w:ascii="Times New Roman" w:hAnsi="Times New Roman" w:eastAsia="monospace" w:cs="Times New Roman"/>
+          <w:kern w:val="0"/>
+          <w:sz w:val="26"/>
+          <w:szCs w:val="26"/>
+          <w:lang w:val="ru-RU" w:eastAsia="zh-CN" w:bidi="ar"/>
+        </w:rPr>
+        <w:t xml:space="preserve">            set @input = concat(@input, " where regexp_like(s.Release_date, '.*(", _Release_date, ").*')");</w:t>
+      </w:r>
+    </w:p>
+    <w:p>
+      <w:pPr>
+        <w:keepNext w:val="0"/>
+        <w:keepLines w:val="0"/>
+        <w:widowControl/>
+        <w:suppressLineNumbers w:val="0"/>
+        <w:jc w:val="left"/>
+        <w:rPr>
+          <w:rFonts w:hint="default" w:ascii="Times New Roman" w:hAnsi="Times New Roman" w:eastAsia="monospace" w:cs="Times New Roman"/>
+          <w:kern w:val="0"/>
+          <w:sz w:val="26"/>
+          <w:szCs w:val="26"/>
+          <w:lang w:val="ru-RU" w:eastAsia="zh-CN" w:bidi="ar"/>
+        </w:rPr>
+      </w:pPr>
+      <w:r>
+        <w:rPr>
+          <w:rFonts w:hint="default" w:ascii="Times New Roman" w:hAnsi="Times New Roman" w:eastAsia="monospace" w:cs="Times New Roman"/>
+          <w:kern w:val="0"/>
+          <w:sz w:val="26"/>
+          <w:szCs w:val="26"/>
+          <w:lang w:val="ru-RU" w:eastAsia="zh-CN" w:bidi="ar"/>
+        </w:rPr>
+        <w:t xml:space="preserve">            set @first_param = 1;</w:t>
+      </w:r>
+    </w:p>
+    <w:p>
+      <w:pPr>
+        <w:keepNext w:val="0"/>
+        <w:keepLines w:val="0"/>
+        <w:widowControl/>
+        <w:suppressLineNumbers w:val="0"/>
+        <w:jc w:val="left"/>
+        <w:rPr>
+          <w:rFonts w:hint="default" w:ascii="Times New Roman" w:hAnsi="Times New Roman" w:eastAsia="monospace" w:cs="Times New Roman"/>
+          <w:kern w:val="0"/>
+          <w:sz w:val="26"/>
+          <w:szCs w:val="26"/>
+          <w:lang w:val="ru-RU" w:eastAsia="zh-CN" w:bidi="ar"/>
+        </w:rPr>
+      </w:pPr>
+      <w:r>
+        <w:rPr>
+          <w:rFonts w:hint="default" w:ascii="Times New Roman" w:hAnsi="Times New Roman" w:eastAsia="monospace" w:cs="Times New Roman"/>
+          <w:kern w:val="0"/>
+          <w:sz w:val="26"/>
+          <w:szCs w:val="26"/>
+          <w:lang w:val="ru-RU" w:eastAsia="zh-CN" w:bidi="ar"/>
+        </w:rPr>
+        <w:t xml:space="preserve">        else</w:t>
+      </w:r>
+    </w:p>
+    <w:p>
+      <w:pPr>
+        <w:keepNext w:val="0"/>
+        <w:keepLines w:val="0"/>
+        <w:widowControl/>
+        <w:suppressLineNumbers w:val="0"/>
+        <w:jc w:val="left"/>
+        <w:rPr>
+          <w:rFonts w:hint="default" w:ascii="Times New Roman" w:hAnsi="Times New Roman" w:eastAsia="monospace" w:cs="Times New Roman"/>
+          <w:kern w:val="0"/>
+          <w:sz w:val="26"/>
+          <w:szCs w:val="26"/>
+          <w:lang w:val="ru-RU" w:eastAsia="zh-CN" w:bidi="ar"/>
+        </w:rPr>
+      </w:pPr>
+      <w:r>
+        <w:rPr>
+          <w:rFonts w:hint="default" w:ascii="Times New Roman" w:hAnsi="Times New Roman" w:eastAsia="monospace" w:cs="Times New Roman"/>
+          <w:kern w:val="0"/>
+          <w:sz w:val="26"/>
+          <w:szCs w:val="26"/>
+          <w:lang w:val="ru-RU" w:eastAsia="zh-CN" w:bidi="ar"/>
+        </w:rPr>
+        <w:t xml:space="preserve">            set @input = concat(@input, " and regexp_like(s.Release_date, '.*(", _Release_date, ").*')");</w:t>
+      </w:r>
+    </w:p>
+    <w:p>
+      <w:pPr>
+        <w:keepNext w:val="0"/>
+        <w:keepLines w:val="0"/>
+        <w:widowControl/>
+        <w:suppressLineNumbers w:val="0"/>
+        <w:jc w:val="left"/>
+        <w:rPr>
+          <w:rFonts w:hint="default" w:ascii="Times New Roman" w:hAnsi="Times New Roman" w:eastAsia="monospace" w:cs="Times New Roman"/>
+          <w:kern w:val="0"/>
+          <w:sz w:val="26"/>
+          <w:szCs w:val="26"/>
+          <w:lang w:val="ru-RU" w:eastAsia="zh-CN" w:bidi="ar"/>
+        </w:rPr>
+      </w:pPr>
+      <w:r>
+        <w:rPr>
+          <w:rFonts w:hint="default" w:ascii="Times New Roman" w:hAnsi="Times New Roman" w:eastAsia="monospace" w:cs="Times New Roman"/>
+          <w:kern w:val="0"/>
+          <w:sz w:val="26"/>
+          <w:szCs w:val="26"/>
+          <w:lang w:val="ru-RU" w:eastAsia="zh-CN" w:bidi="ar"/>
+        </w:rPr>
+        <w:t xml:space="preserve">        end if;</w:t>
+      </w:r>
+    </w:p>
+    <w:p>
+      <w:pPr>
+        <w:keepNext w:val="0"/>
+        <w:keepLines w:val="0"/>
+        <w:widowControl/>
+        <w:suppressLineNumbers w:val="0"/>
+        <w:jc w:val="left"/>
+        <w:rPr>
+          <w:rFonts w:hint="default" w:ascii="Times New Roman" w:hAnsi="Times New Roman" w:eastAsia="monospace" w:cs="Times New Roman"/>
+          <w:kern w:val="0"/>
+          <w:sz w:val="26"/>
+          <w:szCs w:val="26"/>
+          <w:lang w:val="ru-RU" w:eastAsia="zh-CN" w:bidi="ar"/>
+        </w:rPr>
+      </w:pPr>
+      <w:r>
+        <w:rPr>
+          <w:rFonts w:hint="default" w:ascii="Times New Roman" w:hAnsi="Times New Roman" w:eastAsia="monospace" w:cs="Times New Roman"/>
+          <w:kern w:val="0"/>
+          <w:sz w:val="26"/>
+          <w:szCs w:val="26"/>
+          <w:lang w:val="ru-RU" w:eastAsia="zh-CN" w:bidi="ar"/>
+        </w:rPr>
+        <w:t xml:space="preserve">        /*select 'Release date detected' as '';*/</w:t>
+      </w:r>
+    </w:p>
+    <w:p>
+      <w:pPr>
+        <w:keepNext w:val="0"/>
+        <w:keepLines w:val="0"/>
+        <w:widowControl/>
+        <w:suppressLineNumbers w:val="0"/>
+        <w:jc w:val="left"/>
+        <w:rPr>
+          <w:rFonts w:hint="default" w:ascii="Times New Roman" w:hAnsi="Times New Roman" w:eastAsia="monospace" w:cs="Times New Roman"/>
+          <w:kern w:val="0"/>
+          <w:sz w:val="26"/>
+          <w:szCs w:val="26"/>
+          <w:lang w:val="ru-RU" w:eastAsia="zh-CN" w:bidi="ar"/>
+        </w:rPr>
+      </w:pPr>
+      <w:r>
+        <w:rPr>
+          <w:rFonts w:hint="default" w:ascii="Times New Roman" w:hAnsi="Times New Roman" w:eastAsia="monospace" w:cs="Times New Roman"/>
+          <w:kern w:val="0"/>
+          <w:sz w:val="26"/>
+          <w:szCs w:val="26"/>
+          <w:lang w:val="ru-RU" w:eastAsia="zh-CN" w:bidi="ar"/>
+        </w:rPr>
+        <w:t xml:space="preserve">    end if;</w:t>
+      </w:r>
+    </w:p>
+    <w:p>
+      <w:pPr>
+        <w:keepNext w:val="0"/>
+        <w:keepLines w:val="0"/>
+        <w:widowControl/>
+        <w:suppressLineNumbers w:val="0"/>
+        <w:jc w:val="left"/>
+        <w:rPr>
+          <w:rFonts w:hint="default" w:ascii="Times New Roman" w:hAnsi="Times New Roman" w:eastAsia="monospace" w:cs="Times New Roman"/>
+          <w:kern w:val="0"/>
+          <w:sz w:val="26"/>
+          <w:szCs w:val="26"/>
+          <w:lang w:val="ru-RU" w:eastAsia="zh-CN" w:bidi="ar"/>
+        </w:rPr>
+      </w:pPr>
+    </w:p>
+    <w:p>
+      <w:pPr>
+        <w:keepNext w:val="0"/>
+        <w:keepLines w:val="0"/>
+        <w:widowControl/>
+        <w:suppressLineNumbers w:val="0"/>
+        <w:jc w:val="left"/>
+        <w:rPr>
+          <w:rFonts w:hint="default" w:ascii="Times New Roman" w:hAnsi="Times New Roman" w:eastAsia="monospace" w:cs="Times New Roman"/>
+          <w:kern w:val="0"/>
+          <w:sz w:val="26"/>
+          <w:szCs w:val="26"/>
+          <w:lang w:val="ru-RU" w:eastAsia="zh-CN" w:bidi="ar"/>
+        </w:rPr>
+      </w:pPr>
+      <w:r>
+        <w:rPr>
+          <w:rFonts w:hint="default" w:ascii="Times New Roman" w:hAnsi="Times New Roman" w:eastAsia="monospace" w:cs="Times New Roman"/>
+          <w:kern w:val="0"/>
+          <w:sz w:val="26"/>
+          <w:szCs w:val="26"/>
+          <w:lang w:val="ru-RU" w:eastAsia="zh-CN" w:bidi="ar"/>
+        </w:rPr>
+        <w:t xml:space="preserve">    /*select @input as '';*/</w:t>
+      </w:r>
+    </w:p>
+    <w:p>
+      <w:pPr>
+        <w:keepNext w:val="0"/>
+        <w:keepLines w:val="0"/>
+        <w:widowControl/>
+        <w:suppressLineNumbers w:val="0"/>
+        <w:jc w:val="left"/>
+        <w:rPr>
+          <w:rFonts w:hint="default" w:ascii="Times New Roman" w:hAnsi="Times New Roman" w:eastAsia="monospace" w:cs="Times New Roman"/>
+          <w:kern w:val="0"/>
+          <w:sz w:val="26"/>
+          <w:szCs w:val="26"/>
+          <w:lang w:val="ru-RU" w:eastAsia="zh-CN" w:bidi="ar"/>
+        </w:rPr>
+      </w:pPr>
+      <w:r>
+        <w:rPr>
+          <w:rFonts w:hint="default" w:ascii="Times New Roman" w:hAnsi="Times New Roman" w:eastAsia="monospace" w:cs="Times New Roman"/>
+          <w:kern w:val="0"/>
+          <w:sz w:val="26"/>
+          <w:szCs w:val="26"/>
+          <w:lang w:val="ru-RU" w:eastAsia="zh-CN" w:bidi="ar"/>
+        </w:rPr>
+        <w:t xml:space="preserve">    prepare stmt from @input;</w:t>
+      </w:r>
+    </w:p>
+    <w:p>
+      <w:pPr>
+        <w:keepNext w:val="0"/>
+        <w:keepLines w:val="0"/>
+        <w:widowControl/>
+        <w:suppressLineNumbers w:val="0"/>
+        <w:jc w:val="left"/>
+        <w:rPr>
+          <w:rFonts w:hint="default" w:ascii="Times New Roman" w:hAnsi="Times New Roman" w:eastAsia="monospace" w:cs="Times New Roman"/>
+          <w:kern w:val="0"/>
+          <w:sz w:val="26"/>
+          <w:szCs w:val="26"/>
+          <w:lang w:val="ru-RU" w:eastAsia="zh-CN" w:bidi="ar"/>
+        </w:rPr>
+      </w:pPr>
+      <w:r>
+        <w:rPr>
+          <w:rFonts w:hint="default" w:ascii="Times New Roman" w:hAnsi="Times New Roman" w:eastAsia="monospace" w:cs="Times New Roman"/>
+          <w:kern w:val="0"/>
+          <w:sz w:val="26"/>
+          <w:szCs w:val="26"/>
+          <w:lang w:val="ru-RU" w:eastAsia="zh-CN" w:bidi="ar"/>
+        </w:rPr>
+        <w:t xml:space="preserve">    execute stmt;</w:t>
+      </w:r>
+    </w:p>
+    <w:p>
+      <w:pPr>
+        <w:keepNext w:val="0"/>
+        <w:keepLines w:val="0"/>
+        <w:widowControl/>
+        <w:suppressLineNumbers w:val="0"/>
+        <w:jc w:val="left"/>
+        <w:rPr>
+          <w:rFonts w:hint="default" w:ascii="Times New Roman" w:hAnsi="Times New Roman" w:eastAsia="monospace" w:cs="Times New Roman"/>
+          <w:kern w:val="0"/>
+          <w:sz w:val="26"/>
+          <w:szCs w:val="26"/>
+          <w:lang w:val="ru-RU" w:eastAsia="zh-CN" w:bidi="ar"/>
+        </w:rPr>
+      </w:pPr>
+      <w:r>
+        <w:rPr>
+          <w:rFonts w:hint="default" w:ascii="Times New Roman" w:hAnsi="Times New Roman" w:eastAsia="monospace" w:cs="Times New Roman"/>
+          <w:kern w:val="0"/>
+          <w:sz w:val="26"/>
+          <w:szCs w:val="26"/>
+          <w:lang w:val="ru-RU" w:eastAsia="zh-CN" w:bidi="ar"/>
+        </w:rPr>
+        <w:t xml:space="preserve">    deallocate prepare stmt;</w:t>
+      </w:r>
+    </w:p>
+    <w:p>
+      <w:pPr>
+        <w:keepNext w:val="0"/>
+        <w:keepLines w:val="0"/>
+        <w:widowControl/>
+        <w:suppressLineNumbers w:val="0"/>
+        <w:jc w:val="left"/>
+        <w:rPr>
+          <w:rFonts w:hint="default" w:ascii="Times New Roman" w:hAnsi="Times New Roman" w:eastAsia="monospace" w:cs="Times New Roman"/>
+          <w:kern w:val="0"/>
+          <w:sz w:val="26"/>
+          <w:szCs w:val="26"/>
+          <w:lang w:val="ru-RU" w:eastAsia="zh-CN" w:bidi="ar"/>
+        </w:rPr>
+      </w:pPr>
+      <w:r>
+        <w:rPr>
+          <w:rFonts w:hint="default" w:ascii="Times New Roman" w:hAnsi="Times New Roman" w:eastAsia="monospace" w:cs="Times New Roman"/>
+          <w:kern w:val="0"/>
+          <w:sz w:val="26"/>
+          <w:szCs w:val="26"/>
+          <w:lang w:val="ru-RU" w:eastAsia="zh-CN" w:bidi="ar"/>
+        </w:rPr>
+        <w:t>end//</w:t>
+      </w:r>
+    </w:p>
+    <w:p>
+      <w:pPr>
+        <w:keepNext w:val="0"/>
+        <w:keepLines w:val="0"/>
+        <w:widowControl/>
+        <w:suppressLineNumbers w:val="0"/>
+        <w:jc w:val="left"/>
+        <w:rPr>
+          <w:rFonts w:hint="default" w:ascii="Times New Roman" w:hAnsi="Times New Roman" w:eastAsia="monospace" w:cs="Times New Roman"/>
+          <w:kern w:val="0"/>
+          <w:sz w:val="26"/>
+          <w:szCs w:val="26"/>
+          <w:lang w:val="ru-RU" w:eastAsia="zh-CN" w:bidi="ar"/>
+        </w:rPr>
+      </w:pPr>
+    </w:p>
+    <w:p>
+      <w:pPr>
+        <w:keepNext w:val="0"/>
+        <w:keepLines w:val="0"/>
+        <w:widowControl/>
+        <w:suppressLineNumbers w:val="0"/>
+        <w:jc w:val="left"/>
+        <w:rPr>
+          <w:rFonts w:hint="default" w:ascii="Times New Roman" w:hAnsi="Times New Roman" w:eastAsia="monospace" w:cs="Times New Roman"/>
+          <w:kern w:val="0"/>
+          <w:sz w:val="26"/>
+          <w:szCs w:val="26"/>
+          <w:lang w:val="ru-RU" w:eastAsia="zh-CN" w:bidi="ar"/>
+        </w:rPr>
+      </w:pPr>
+      <w:r>
+        <w:rPr>
+          <w:rFonts w:hint="default" w:ascii="Times New Roman" w:hAnsi="Times New Roman" w:eastAsia="monospace" w:cs="Times New Roman"/>
+          <w:kern w:val="0"/>
+          <w:sz w:val="26"/>
+          <w:szCs w:val="26"/>
+          <w:lang w:val="ru-RU" w:eastAsia="zh-CN" w:bidi="ar"/>
+        </w:rPr>
+        <w:t>delimiter ;</w:t>
+      </w:r>
+    </w:p>
+    <w:p>
+      <w:pPr>
+        <w:keepNext w:val="0"/>
+        <w:keepLines w:val="0"/>
+        <w:pageBreakBefore w:val="0"/>
+        <w:widowControl/>
+        <w:numPr>
+          <w:ilvl w:val="0"/>
+          <w:numId w:val="0"/>
+        </w:numPr>
+        <w:kinsoku/>
+        <w:wordWrap/>
+        <w:overflowPunct/>
+        <w:topLinePunct w:val="0"/>
+        <w:autoSpaceDE/>
+        <w:autoSpaceDN/>
+        <w:bidi w:val="0"/>
+        <w:adjustRightInd/>
+        <w:snapToGrid/>
+        <w:spacing w:line="360" w:lineRule="auto"/>
+        <w:ind w:left="9" w:leftChars="0" w:firstLine="500" w:firstLineChars="250"/>
+        <w:jc w:val="both"/>
+        <w:textAlignment w:val="auto"/>
+      </w:pPr>
+      <w:r>
+        <w:drawing>
+          <wp:inline distT="0" distB="0" distL="114300" distR="114300">
+            <wp:extent cx="5914390" cy="5324475"/>
+            <wp:effectExtent l="0" t="0" r="10160" b="9525"/>
+            <wp:docPr id="23" name="Picture 8"/>
+            <wp:cNvGraphicFramePr>
+              <a:graphicFrameLocks xmlns:a="http://schemas.openxmlformats.org/drawingml/2006/main" noChangeAspect="1"/>
+            </wp:cNvGraphicFramePr>
+            <a:graphic xmlns:a="http://schemas.openxmlformats.org/drawingml/2006/main">
+              <a:graphicData uri="http://schemas.openxmlformats.org/drawingml/2006/picture">
+                <pic:pic xmlns:pic="http://schemas.openxmlformats.org/drawingml/2006/picture">
+                  <pic:nvPicPr>
+                    <pic:cNvPr id="23" name="Picture 8"/>
+                    <pic:cNvPicPr>
+                      <a:picLocks noChangeAspect="1"/>
+                    </pic:cNvPicPr>
+                  </pic:nvPicPr>
+                  <pic:blipFill>
+                    <a:blip r:embed="rId20"/>
+                    <a:stretch>
+                      <a:fillRect/>
+                    </a:stretch>
+                  </pic:blipFill>
+                  <pic:spPr>
+                    <a:xfrm>
+                      <a:off x="0" y="0"/>
+                      <a:ext cx="5914390" cy="5324475"/>
+                    </a:xfrm>
+                    <a:prstGeom prst="rect">
+                      <a:avLst/>
+                    </a:prstGeom>
+                    <a:noFill/>
+                    <a:ln>
+                      <a:noFill/>
+                    </a:ln>
+                  </pic:spPr>
+                </pic:pic>
+              </a:graphicData>
+            </a:graphic>
+          </wp:inline>
+        </w:drawing>
+      </w:r>
+    </w:p>
+    <w:p>
+      <w:pPr>
+        <w:keepNext w:val="0"/>
+        <w:keepLines w:val="0"/>
+        <w:pageBreakBefore w:val="0"/>
+        <w:widowControl/>
+        <w:numPr>
+          <w:ilvl w:val="0"/>
+          <w:numId w:val="0"/>
+        </w:numPr>
+        <w:kinsoku/>
+        <w:wordWrap/>
+        <w:overflowPunct/>
+        <w:topLinePunct w:val="0"/>
+        <w:autoSpaceDE/>
+        <w:autoSpaceDN/>
+        <w:bidi w:val="0"/>
+        <w:adjustRightInd/>
+        <w:snapToGrid/>
+        <w:spacing w:line="360" w:lineRule="auto"/>
+        <w:ind w:left="9" w:leftChars="0" w:firstLine="700" w:firstLineChars="250"/>
+        <w:jc w:val="center"/>
+        <w:textAlignment w:val="auto"/>
+        <w:rPr>
+          <w:rFonts w:hint="default" w:ascii="Times New Roman" w:hAnsi="Times New Roman" w:cs="Times New Roman"/>
+          <w:b w:val="0"/>
+          <w:bCs w:val="0"/>
+          <w:i w:val="0"/>
+          <w:iCs w:val="0"/>
+          <w:sz w:val="28"/>
+          <w:szCs w:val="28"/>
+          <w:lang w:val="ru-RU"/>
+        </w:rPr>
+      </w:pPr>
+      <w:r>
+        <w:rPr>
+          <w:rFonts w:hint="default" w:ascii="Times New Roman" w:hAnsi="Times New Roman" w:cs="Times New Roman"/>
+          <w:b w:val="0"/>
+          <w:bCs w:val="0"/>
+          <w:i w:val="0"/>
+          <w:iCs w:val="0"/>
+          <w:sz w:val="28"/>
+          <w:szCs w:val="28"/>
+          <w:lang w:val="ru-RU"/>
+        </w:rPr>
+        <w:t>Рисунок 2.</w:t>
+      </w:r>
+      <w:r>
+        <w:rPr>
+          <w:rFonts w:hint="default" w:ascii="Times New Roman" w:hAnsi="Times New Roman" w:cs="Times New Roman"/>
+          <w:b w:val="0"/>
+          <w:bCs w:val="0"/>
+          <w:i w:val="0"/>
+          <w:iCs w:val="0"/>
+          <w:sz w:val="28"/>
+          <w:szCs w:val="28"/>
+        </w:rPr>
+        <w:t>6</w:t>
+      </w:r>
+      <w:r>
+        <w:rPr>
+          <w:rFonts w:hint="default" w:ascii="Times New Roman" w:hAnsi="Times New Roman" w:cs="Times New Roman"/>
+          <w:b w:val="0"/>
+          <w:bCs w:val="0"/>
+          <w:i w:val="0"/>
+          <w:iCs w:val="0"/>
+          <w:sz w:val="28"/>
+          <w:szCs w:val="28"/>
+          <w:lang w:val="ru-RU"/>
+        </w:rPr>
+        <w:t xml:space="preserve"> - Збережена процедура для пошуку пісні за одним із параметрів, заданих користувачем</w:t>
+      </w:r>
+    </w:p>
+    <w:p>
+      <w:pPr>
+        <w:keepNext w:val="0"/>
+        <w:keepLines w:val="0"/>
+        <w:pageBreakBefore w:val="0"/>
+        <w:widowControl/>
+        <w:numPr>
+          <w:ilvl w:val="0"/>
+          <w:numId w:val="0"/>
+        </w:numPr>
+        <w:kinsoku/>
+        <w:wordWrap/>
+        <w:overflowPunct/>
+        <w:topLinePunct w:val="0"/>
+        <w:autoSpaceDE/>
+        <w:autoSpaceDN/>
+        <w:bidi w:val="0"/>
+        <w:adjustRightInd/>
+        <w:snapToGrid/>
+        <w:spacing w:line="360" w:lineRule="auto"/>
+        <w:ind w:left="9" w:leftChars="0" w:firstLine="700" w:firstLineChars="250"/>
+        <w:jc w:val="center"/>
+        <w:textAlignment w:val="auto"/>
+        <w:rPr>
+          <w:rFonts w:hint="default" w:ascii="Times New Roman" w:hAnsi="Times New Roman" w:cs="Times New Roman"/>
+          <w:b w:val="0"/>
+          <w:bCs w:val="0"/>
+          <w:i w:val="0"/>
+          <w:iCs w:val="0"/>
+          <w:sz w:val="28"/>
+          <w:szCs w:val="28"/>
+          <w:lang w:val="ru-RU"/>
+        </w:rPr>
+      </w:pPr>
+    </w:p>
+    <w:p>
+      <w:pPr>
+        <w:keepNext w:val="0"/>
+        <w:keepLines w:val="0"/>
+        <w:pageBreakBefore w:val="0"/>
+        <w:widowControl/>
+        <w:numPr>
+          <w:ilvl w:val="0"/>
+          <w:numId w:val="0"/>
+        </w:numPr>
+        <w:kinsoku/>
+        <w:wordWrap/>
+        <w:overflowPunct/>
+        <w:topLinePunct w:val="0"/>
+        <w:autoSpaceDE/>
+        <w:autoSpaceDN/>
+        <w:bidi w:val="0"/>
+        <w:adjustRightInd/>
+        <w:snapToGrid/>
+        <w:spacing w:line="360" w:lineRule="auto"/>
+        <w:ind w:left="9" w:leftChars="0" w:firstLine="700" w:firstLineChars="250"/>
+        <w:jc w:val="both"/>
+        <w:textAlignment w:val="auto"/>
+        <w:rPr>
+          <w:rFonts w:hint="default" w:ascii="Times New Roman" w:hAnsi="Times New Roman" w:cs="Times New Roman"/>
+          <w:b w:val="0"/>
+          <w:bCs w:val="0"/>
+          <w:i w:val="0"/>
+          <w:iCs w:val="0"/>
+          <w:sz w:val="28"/>
+          <w:szCs w:val="28"/>
+          <w:lang w:val="ru-RU"/>
+        </w:rPr>
+      </w:pPr>
+      <w:r>
+        <w:rPr>
+          <w:rFonts w:hint="default" w:ascii="Times New Roman" w:hAnsi="Times New Roman" w:cs="Times New Roman"/>
+          <w:b w:val="0"/>
+          <w:bCs w:val="0"/>
+          <w:i w:val="0"/>
+          <w:iCs w:val="0"/>
+          <w:sz w:val="28"/>
+          <w:szCs w:val="28"/>
+          <w:lang w:val="ru-RU"/>
+        </w:rPr>
+        <w:t>Для звернення до процедури можна використовувати наступну команду:</w:t>
+      </w:r>
+    </w:p>
+    <w:p>
+      <w:pPr>
+        <w:keepNext w:val="0"/>
+        <w:keepLines w:val="0"/>
+        <w:pageBreakBefore w:val="0"/>
+        <w:widowControl/>
+        <w:numPr>
+          <w:ilvl w:val="0"/>
+          <w:numId w:val="0"/>
+        </w:numPr>
+        <w:kinsoku/>
+        <w:wordWrap/>
+        <w:overflowPunct/>
+        <w:topLinePunct w:val="0"/>
+        <w:autoSpaceDE/>
+        <w:autoSpaceDN/>
+        <w:bidi w:val="0"/>
+        <w:adjustRightInd/>
+        <w:snapToGrid/>
+        <w:spacing w:line="360" w:lineRule="auto"/>
+        <w:ind w:left="9" w:leftChars="0" w:firstLine="700" w:firstLineChars="250"/>
+        <w:jc w:val="both"/>
+        <w:textAlignment w:val="auto"/>
+        <w:rPr>
+          <w:rFonts w:hint="default" w:ascii="Times New Roman" w:hAnsi="Times New Roman" w:cs="Times New Roman"/>
+          <w:b w:val="0"/>
+          <w:bCs w:val="0"/>
+          <w:i w:val="0"/>
+          <w:iCs w:val="0"/>
+          <w:sz w:val="28"/>
+          <w:szCs w:val="28"/>
+        </w:rPr>
+      </w:pPr>
+      <w:r>
+        <w:rPr>
+          <w:rFonts w:hint="default" w:ascii="Times New Roman" w:hAnsi="Times New Roman" w:cs="Times New Roman"/>
+          <w:b w:val="0"/>
+          <w:bCs w:val="0"/>
+          <w:i w:val="0"/>
+          <w:iCs w:val="0"/>
+          <w:sz w:val="28"/>
+          <w:szCs w:val="28"/>
+        </w:rPr>
+        <w:t>call search_song(*parameters*)</w:t>
+      </w:r>
+    </w:p>
+    <w:p>
+      <w:pPr>
+        <w:keepNext w:val="0"/>
+        <w:keepLines w:val="0"/>
+        <w:pageBreakBefore w:val="0"/>
+        <w:widowControl/>
+        <w:numPr>
+          <w:ilvl w:val="0"/>
+          <w:numId w:val="0"/>
+        </w:numPr>
+        <w:kinsoku/>
+        <w:wordWrap/>
+        <w:overflowPunct/>
+        <w:topLinePunct w:val="0"/>
+        <w:autoSpaceDE/>
+        <w:autoSpaceDN/>
+        <w:bidi w:val="0"/>
+        <w:adjustRightInd/>
+        <w:snapToGrid/>
+        <w:spacing w:line="360" w:lineRule="auto"/>
+        <w:ind w:left="9" w:leftChars="0" w:firstLine="500" w:firstLineChars="250"/>
+        <w:jc w:val="both"/>
+        <w:textAlignment w:val="auto"/>
+      </w:pPr>
+      <w:r>
+        <w:drawing>
+          <wp:inline distT="0" distB="0" distL="114300" distR="114300">
+            <wp:extent cx="5872480" cy="1530350"/>
+            <wp:effectExtent l="0" t="0" r="13970" b="12700"/>
+            <wp:docPr id="24" name="Picture 9"/>
+            <wp:cNvGraphicFramePr>
+              <a:graphicFrameLocks xmlns:a="http://schemas.openxmlformats.org/drawingml/2006/main" noChangeAspect="1"/>
+            </wp:cNvGraphicFramePr>
+            <a:graphic xmlns:a="http://schemas.openxmlformats.org/drawingml/2006/main">
+              <a:graphicData uri="http://schemas.openxmlformats.org/drawingml/2006/picture">
+                <pic:pic xmlns:pic="http://schemas.openxmlformats.org/drawingml/2006/picture">
+                  <pic:nvPicPr>
+                    <pic:cNvPr id="24" name="Picture 9"/>
+                    <pic:cNvPicPr>
+                      <a:picLocks noChangeAspect="1"/>
+                    </pic:cNvPicPr>
+                  </pic:nvPicPr>
+                  <pic:blipFill>
+                    <a:blip r:embed="rId21"/>
+                    <a:stretch>
+                      <a:fillRect/>
+                    </a:stretch>
+                  </pic:blipFill>
+                  <pic:spPr>
+                    <a:xfrm>
+                      <a:off x="0" y="0"/>
+                      <a:ext cx="5872480" cy="1530350"/>
+                    </a:xfrm>
+                    <a:prstGeom prst="rect">
+                      <a:avLst/>
+                    </a:prstGeom>
+                    <a:noFill/>
+                    <a:ln>
+                      <a:noFill/>
+                    </a:ln>
+                  </pic:spPr>
+                </pic:pic>
+              </a:graphicData>
+            </a:graphic>
+          </wp:inline>
+        </w:drawing>
+      </w:r>
+    </w:p>
+    <w:p>
+      <w:pPr>
+        <w:keepNext w:val="0"/>
+        <w:keepLines w:val="0"/>
+        <w:pageBreakBefore w:val="0"/>
+        <w:widowControl/>
+        <w:numPr>
+          <w:ilvl w:val="0"/>
+          <w:numId w:val="0"/>
+        </w:numPr>
+        <w:kinsoku/>
+        <w:wordWrap/>
+        <w:overflowPunct/>
+        <w:topLinePunct w:val="0"/>
+        <w:autoSpaceDE/>
+        <w:autoSpaceDN/>
+        <w:bidi w:val="0"/>
+        <w:adjustRightInd/>
+        <w:snapToGrid/>
+        <w:spacing w:line="360" w:lineRule="auto"/>
+        <w:ind w:left="9" w:leftChars="0" w:firstLine="700" w:firstLineChars="250"/>
+        <w:jc w:val="both"/>
+        <w:textAlignment w:val="auto"/>
+        <w:rPr>
+          <w:rFonts w:hint="default" w:ascii="Times New Roman" w:hAnsi="Times New Roman" w:cs="Times New Roman"/>
+          <w:b w:val="0"/>
+          <w:bCs w:val="0"/>
+          <w:i w:val="0"/>
+          <w:iCs w:val="0"/>
+          <w:sz w:val="28"/>
+          <w:szCs w:val="28"/>
+          <w:lang w:val="ru-RU"/>
+        </w:rPr>
+      </w:pPr>
+      <w:r>
+        <w:rPr>
+          <w:rFonts w:hint="default" w:ascii="Times New Roman" w:hAnsi="Times New Roman" w:cs="Times New Roman"/>
+          <w:b w:val="0"/>
+          <w:bCs w:val="0"/>
+          <w:i w:val="0"/>
+          <w:iCs w:val="0"/>
+          <w:sz w:val="28"/>
+          <w:szCs w:val="28"/>
+          <w:lang w:val="ru-RU"/>
+        </w:rPr>
+        <w:t>Далі створюємо збережені процедури для інших таблиць реляційної бази даних “Музична пошукова система” (Додаток В. Створення збережених процедур).</w:t>
+      </w:r>
+    </w:p>
+    <w:p>
+      <w:pPr>
+        <w:keepNext w:val="0"/>
+        <w:keepLines w:val="0"/>
+        <w:pageBreakBefore w:val="0"/>
+        <w:widowControl/>
+        <w:numPr>
+          <w:ilvl w:val="0"/>
+          <w:numId w:val="0"/>
+        </w:numPr>
+        <w:kinsoku/>
+        <w:wordWrap/>
+        <w:overflowPunct/>
+        <w:topLinePunct w:val="0"/>
+        <w:autoSpaceDE/>
+        <w:autoSpaceDN/>
+        <w:bidi w:val="0"/>
+        <w:adjustRightInd/>
+        <w:snapToGrid/>
+        <w:spacing w:line="360" w:lineRule="auto"/>
+        <w:ind w:left="9" w:leftChars="0" w:firstLine="700" w:firstLineChars="250"/>
+        <w:jc w:val="both"/>
+        <w:textAlignment w:val="auto"/>
+        <w:rPr>
+          <w:rFonts w:hint="default" w:ascii="Times New Roman" w:hAnsi="Times New Roman" w:cs="Times New Roman"/>
+          <w:b w:val="0"/>
+          <w:bCs w:val="0"/>
+          <w:i w:val="0"/>
+          <w:iCs w:val="0"/>
+          <w:sz w:val="28"/>
+          <w:szCs w:val="28"/>
+          <w:lang w:val="ru-RU"/>
+        </w:rPr>
+      </w:pPr>
+    </w:p>
+    <w:p>
+      <w:pPr>
+        <w:keepNext w:val="0"/>
+        <w:keepLines w:val="0"/>
+        <w:pageBreakBefore w:val="0"/>
+        <w:widowControl/>
+        <w:numPr>
+          <w:ilvl w:val="0"/>
+          <w:numId w:val="0"/>
+        </w:numPr>
+        <w:kinsoku/>
+        <w:wordWrap/>
+        <w:overflowPunct/>
+        <w:topLinePunct w:val="0"/>
+        <w:autoSpaceDE/>
+        <w:autoSpaceDN/>
+        <w:bidi w:val="0"/>
+        <w:adjustRightInd/>
+        <w:snapToGrid/>
+        <w:spacing w:line="360" w:lineRule="auto"/>
+        <w:ind w:left="9" w:leftChars="0" w:firstLine="700" w:firstLineChars="250"/>
+        <w:jc w:val="both"/>
+        <w:textAlignment w:val="auto"/>
+        <w:rPr>
+          <w:rFonts w:hint="default" w:ascii="Times New Roman" w:hAnsi="Times New Roman" w:cs="Times New Roman"/>
+          <w:b w:val="0"/>
+          <w:bCs w:val="0"/>
+          <w:i w:val="0"/>
+          <w:iCs w:val="0"/>
+          <w:sz w:val="28"/>
+          <w:szCs w:val="28"/>
+          <w:lang w:val="ru-RU"/>
+        </w:rPr>
+      </w:pPr>
+    </w:p>
+    <w:p>
+      <w:pPr>
+        <w:keepNext w:val="0"/>
+        <w:keepLines w:val="0"/>
+        <w:pageBreakBefore w:val="0"/>
+        <w:widowControl/>
+        <w:numPr>
+          <w:ilvl w:val="0"/>
+          <w:numId w:val="0"/>
+        </w:numPr>
+        <w:kinsoku/>
+        <w:wordWrap/>
+        <w:overflowPunct/>
+        <w:topLinePunct w:val="0"/>
+        <w:autoSpaceDE/>
+        <w:autoSpaceDN/>
+        <w:bidi w:val="0"/>
+        <w:adjustRightInd/>
+        <w:snapToGrid/>
+        <w:spacing w:line="360" w:lineRule="auto"/>
+        <w:ind w:left="9" w:leftChars="0" w:firstLine="700" w:firstLineChars="250"/>
+        <w:jc w:val="both"/>
+        <w:textAlignment w:val="auto"/>
+        <w:rPr>
+          <w:rFonts w:hint="default" w:ascii="Times New Roman" w:hAnsi="Times New Roman" w:cs="Times New Roman"/>
+          <w:b w:val="0"/>
+          <w:bCs w:val="0"/>
+          <w:i w:val="0"/>
+          <w:iCs w:val="0"/>
+          <w:sz w:val="28"/>
+          <w:szCs w:val="28"/>
+          <w:lang w:val="ru-RU"/>
+        </w:rPr>
+      </w:pPr>
+      <w:bookmarkStart w:id="2" w:name="_GoBack"/>
+      <w:bookmarkEnd w:id="2"/>
+    </w:p>
+    <w:p>
+      <w:pPr>
+        <w:keepNext w:val="0"/>
+        <w:keepLines w:val="0"/>
+        <w:pageBreakBefore w:val="0"/>
+        <w:widowControl/>
+        <w:numPr>
+          <w:ilvl w:val="0"/>
+          <w:numId w:val="0"/>
+        </w:numPr>
+        <w:kinsoku/>
+        <w:wordWrap/>
+        <w:overflowPunct/>
+        <w:topLinePunct w:val="0"/>
+        <w:autoSpaceDE/>
+        <w:autoSpaceDN/>
+        <w:bidi w:val="0"/>
+        <w:adjustRightInd/>
+        <w:snapToGrid/>
+        <w:spacing w:line="360" w:lineRule="auto"/>
+        <w:ind w:left="9" w:leftChars="0" w:firstLine="700" w:firstLineChars="250"/>
+        <w:jc w:val="both"/>
+        <w:textAlignment w:val="auto"/>
+        <w:rPr>
+          <w:rFonts w:hint="default" w:ascii="Times New Roman" w:hAnsi="Times New Roman" w:cs="Times New Roman"/>
+          <w:b w:val="0"/>
+          <w:bCs w:val="0"/>
+          <w:i w:val="0"/>
+          <w:iCs w:val="0"/>
+          <w:sz w:val="28"/>
+          <w:szCs w:val="28"/>
+          <w:lang w:val="ru-RU" w:eastAsia="zh-CN"/>
+        </w:rPr>
+      </w:pPr>
+      <w:r>
+        <w:rPr>
+          <w:rFonts w:hint="default" w:ascii="Times New Roman" w:hAnsi="Times New Roman" w:cs="Times New Roman"/>
+          <w:b w:val="0"/>
+          <w:bCs w:val="0"/>
+          <w:i w:val="0"/>
+          <w:iCs w:val="0"/>
+          <w:sz w:val="28"/>
+          <w:szCs w:val="28"/>
+          <w:lang w:val="ru-RU" w:eastAsia="zh-CN"/>
         </w:rPr>
         <w:br w:type="page"/>
       </w:r>

</xml_diff>